<commit_message>
download da ficha foi modificado e não lembro mais o pq, agora so da erro
</commit_message>
<xml_diff>
--- a/capacita/doc/ficha.docx
+++ b/capacita/doc/ficha.docx
@@ -577,19 +577,22 @@
       </w:r>
       <w:r>
         <w:rPr>
-          <w:rFonts w:ascii="Arial" w:hAnsi="Arial" w:eastAsia="Arial" w:cs="Arial"/>
-          <w:b w:val="0"/>
-          <w:i w:val="0"/>
-          <w:strike w:val="0"/>
-          <w:color w:val="000000"/>
-          <w:sz w:val="24"/>
-          <w:szCs w:val="24"/>
-          <w:u w:val="none"/>
-          <w:vertAlign w:val="baseline"/>
-          <w:rtl w:val="0"/>
-        </w:rPr>
-        <w:t>area_atuacao</w:t>
-      </w:r>
+          <w:rFonts w:hint="default" w:ascii="Arial" w:hAnsi="Arial" w:eastAsia="Arial" w:cs="Arial"/>
+          <w:b w:val="0"/>
+          <w:i w:val="0"/>
+          <w:strike w:val="0"/>
+          <w:color w:val="000000"/>
+          <w:sz w:val="24"/>
+          <w:szCs w:val="24"/>
+          <w:u w:val="none"/>
+          <w:vertAlign w:val="baseline"/>
+          <w:rtl w:val="0"/>
+          <w:lang w:val="pt-BR"/>
+        </w:rPr>
+        <w:t>atividade</w:t>
+      </w:r>
+      <w:bookmarkStart w:id="1" w:name="_GoBack"/>
+      <w:bookmarkEnd w:id="1"/>
       <w:r>
         <w:rPr>
           <w:rFonts w:ascii="Arial" w:hAnsi="Arial" w:eastAsia="Arial" w:cs="Arial"/>
@@ -3689,8 +3692,6 @@
         </w:rPr>
         <w:t>_________________________________________________</w:t>
       </w:r>
-      <w:bookmarkStart w:id="1" w:name="_GoBack"/>
-      <w:bookmarkEnd w:id="1"/>
     </w:p>
     <w:p>
       <w:pPr>

</xml_diff>

<commit_message>
mudanças feitas pra atender ao SearchFicha do frontend, adicionado nis na ficha
</commit_message>
<xml_diff>
--- a/capacita/doc/ficha.docx
+++ b/capacita/doc/ficha.docx
@@ -591,557 +591,657 @@
         </w:rPr>
         <w:t>atividade</w:t>
       </w:r>
+      <w:r>
+        <w:rPr>
+          <w:rFonts w:ascii="Arial" w:hAnsi="Arial" w:eastAsia="Arial" w:cs="Arial"/>
+          <w:b w:val="0"/>
+          <w:i w:val="0"/>
+          <w:strike w:val="0"/>
+          <w:color w:val="000000"/>
+          <w:sz w:val="24"/>
+          <w:szCs w:val="24"/>
+          <w:u w:val="none"/>
+          <w:vertAlign w:val="baseline"/>
+          <w:rtl w:val="0"/>
+          <w:lang w:val="pt-BR"/>
+        </w:rPr>
+        <w:t>}}</w:t>
+      </w:r>
+    </w:p>
+    <w:p>
+      <w:pPr>
+        <w:jc w:val="left"/>
+        <w:rPr>
+          <w:rFonts w:hint="default" w:ascii="Arial" w:hAnsi="Arial" w:eastAsia="Arial" w:cs="Arial"/>
+          <w:b w:val="0"/>
+          <w:i w:val="0"/>
+          <w:strike w:val="0"/>
+          <w:color w:val="000000"/>
+          <w:sz w:val="24"/>
+          <w:szCs w:val="24"/>
+          <w:u w:val="none"/>
+          <w:vertAlign w:val="baseline"/>
+          <w:lang w:val="pt-BR"/>
+        </w:rPr>
+      </w:pPr>
+      <w:r>
+        <w:rPr>
+          <w:rFonts w:ascii="Arial Black" w:hAnsi="Arial Black" w:eastAsia="Arial Black" w:cs="Arial Black"/>
+          <w:b w:val="0"/>
+          <w:i w:val="0"/>
+          <w:strike w:val="0"/>
+          <w:color w:val="000000"/>
+          <w:sz w:val="24"/>
+          <w:szCs w:val="24"/>
+          <w:u w:val="none"/>
+          <w:vertAlign w:val="baseline"/>
+          <w:rtl w:val="0"/>
+        </w:rPr>
+        <w:t>ENDEREÇO RESIDENCIAL:</w:t>
+      </w:r>
+      <w:r>
+        <w:rPr>
+          <w:rFonts w:ascii="Arial" w:hAnsi="Arial" w:eastAsia="Arial" w:cs="Arial"/>
+          <w:b w:val="0"/>
+          <w:i w:val="0"/>
+          <w:strike w:val="0"/>
+          <w:color w:val="000000"/>
+          <w:sz w:val="24"/>
+          <w:szCs w:val="24"/>
+          <w:u w:val="none"/>
+          <w:vertAlign w:val="baseline"/>
+          <w:rtl w:val="0"/>
+        </w:rPr>
+        <w:t xml:space="preserve"> </w:t>
+      </w:r>
+      <w:r>
+        <w:rPr>
+          <w:rFonts w:ascii="Arial" w:hAnsi="Arial" w:eastAsia="Arial" w:cs="Arial"/>
+          <w:b w:val="0"/>
+          <w:i w:val="0"/>
+          <w:strike w:val="0"/>
+          <w:color w:val="000000"/>
+          <w:sz w:val="24"/>
+          <w:szCs w:val="24"/>
+          <w:u w:val="none"/>
+          <w:vertAlign w:val="baseline"/>
+          <w:rtl w:val="0"/>
+          <w:lang w:val="pt-BR"/>
+        </w:rPr>
+        <w:t>{{</w:t>
+      </w:r>
+      <w:r>
+        <w:rPr>
+          <w:rFonts w:ascii="Arial" w:hAnsi="Arial" w:eastAsia="Arial" w:cs="Arial"/>
+          <w:b w:val="0"/>
+          <w:i w:val="0"/>
+          <w:strike w:val="0"/>
+          <w:color w:val="000000"/>
+          <w:sz w:val="24"/>
+          <w:szCs w:val="24"/>
+          <w:u w:val="none"/>
+          <w:vertAlign w:val="baseline"/>
+          <w:rtl w:val="0"/>
+        </w:rPr>
+        <w:t>endereco</w:t>
+      </w:r>
+      <w:r>
+        <w:rPr>
+          <w:rFonts w:ascii="Arial" w:hAnsi="Arial" w:eastAsia="Arial" w:cs="Arial"/>
+          <w:b w:val="0"/>
+          <w:i w:val="0"/>
+          <w:strike w:val="0"/>
+          <w:color w:val="000000"/>
+          <w:sz w:val="24"/>
+          <w:szCs w:val="24"/>
+          <w:u w:val="none"/>
+          <w:vertAlign w:val="baseline"/>
+          <w:rtl w:val="0"/>
+          <w:lang w:val="pt-BR"/>
+        </w:rPr>
+        <w:t>}}</w:t>
+      </w:r>
+    </w:p>
+    <w:p>
+      <w:pPr>
+        <w:jc w:val="left"/>
+        <w:rPr>
+          <w:rFonts w:hint="default" w:ascii="Arial" w:hAnsi="Arial" w:eastAsia="Arial" w:cs="Arial"/>
+          <w:b w:val="0"/>
+          <w:i w:val="0"/>
+          <w:strike w:val="0"/>
+          <w:color w:val="000000"/>
+          <w:sz w:val="24"/>
+          <w:szCs w:val="24"/>
+          <w:u w:val="none"/>
+          <w:vertAlign w:val="baseline"/>
+          <w:lang w:val="pt-BR"/>
+        </w:rPr>
+      </w:pPr>
+      <w:r>
+        <w:rPr>
+          <w:rFonts w:ascii="Arial Black" w:hAnsi="Arial Black" w:eastAsia="Arial Black" w:cs="Arial Black"/>
+          <w:b w:val="0"/>
+          <w:i w:val="0"/>
+          <w:strike w:val="0"/>
+          <w:color w:val="000000"/>
+          <w:sz w:val="24"/>
+          <w:szCs w:val="24"/>
+          <w:u w:val="none"/>
+          <w:vertAlign w:val="baseline"/>
+          <w:rtl w:val="0"/>
+        </w:rPr>
+        <w:t>COMPLEMENTO:</w:t>
+      </w:r>
+      <w:r>
+        <w:rPr>
+          <w:rFonts w:ascii="Arial" w:hAnsi="Arial" w:eastAsia="Arial" w:cs="Arial"/>
+          <w:b w:val="0"/>
+          <w:i w:val="0"/>
+          <w:strike w:val="0"/>
+          <w:color w:val="000000"/>
+          <w:sz w:val="24"/>
+          <w:szCs w:val="24"/>
+          <w:u w:val="none"/>
+          <w:vertAlign w:val="baseline"/>
+          <w:rtl w:val="0"/>
+        </w:rPr>
+        <w:t xml:space="preserve"> </w:t>
+      </w:r>
+      <w:r>
+        <w:rPr>
+          <w:rFonts w:ascii="Arial" w:hAnsi="Arial" w:eastAsia="Arial" w:cs="Arial"/>
+          <w:b w:val="0"/>
+          <w:i w:val="0"/>
+          <w:strike w:val="0"/>
+          <w:color w:val="000000"/>
+          <w:sz w:val="24"/>
+          <w:szCs w:val="24"/>
+          <w:u w:val="none"/>
+          <w:vertAlign w:val="baseline"/>
+          <w:rtl w:val="0"/>
+          <w:lang w:val="pt-BR"/>
+        </w:rPr>
+        <w:t>{{</w:t>
+      </w:r>
+      <w:r>
+        <w:rPr>
+          <w:rFonts w:ascii="Arial" w:hAnsi="Arial" w:eastAsia="Arial" w:cs="Arial"/>
+          <w:b w:val="0"/>
+          <w:i w:val="0"/>
+          <w:strike w:val="0"/>
+          <w:color w:val="000000"/>
+          <w:sz w:val="24"/>
+          <w:szCs w:val="24"/>
+          <w:u w:val="none"/>
+          <w:vertAlign w:val="baseline"/>
+          <w:rtl w:val="0"/>
+        </w:rPr>
+        <w:t>complemento</w:t>
+      </w:r>
+      <w:r>
+        <w:rPr>
+          <w:rFonts w:ascii="Arial" w:hAnsi="Arial" w:eastAsia="Arial" w:cs="Arial"/>
+          <w:b w:val="0"/>
+          <w:i w:val="0"/>
+          <w:strike w:val="0"/>
+          <w:color w:val="000000"/>
+          <w:sz w:val="24"/>
+          <w:szCs w:val="24"/>
+          <w:u w:val="none"/>
+          <w:vertAlign w:val="baseline"/>
+          <w:rtl w:val="0"/>
+          <w:lang w:val="pt-BR"/>
+        </w:rPr>
+        <w:t>}}</w:t>
+      </w:r>
+    </w:p>
+    <w:p>
+      <w:pPr>
+        <w:jc w:val="left"/>
+        <w:rPr>
+          <w:rFonts w:hint="default" w:ascii="Arial" w:hAnsi="Arial" w:eastAsia="Arial" w:cs="Arial"/>
+          <w:b w:val="0"/>
+          <w:i w:val="0"/>
+          <w:strike w:val="0"/>
+          <w:color w:val="000000"/>
+          <w:sz w:val="24"/>
+          <w:szCs w:val="24"/>
+          <w:u w:val="none"/>
+          <w:vertAlign w:val="baseline"/>
+          <w:lang w:val="pt-BR"/>
+        </w:rPr>
+      </w:pPr>
+      <w:r>
+        <w:rPr>
+          <w:rFonts w:ascii="Arial Black" w:hAnsi="Arial Black" w:eastAsia="Arial Black" w:cs="Arial Black"/>
+          <w:b w:val="0"/>
+          <w:i w:val="0"/>
+          <w:strike w:val="0"/>
+          <w:color w:val="000000"/>
+          <w:sz w:val="24"/>
+          <w:szCs w:val="24"/>
+          <w:u w:val="none"/>
+          <w:vertAlign w:val="baseline"/>
+          <w:rtl w:val="0"/>
+        </w:rPr>
+        <w:t>BAIRRO:</w:t>
+      </w:r>
+      <w:r>
+        <w:rPr>
+          <w:rFonts w:ascii="Arial" w:hAnsi="Arial" w:eastAsia="Arial" w:cs="Arial"/>
+          <w:b w:val="0"/>
+          <w:i w:val="0"/>
+          <w:strike w:val="0"/>
+          <w:color w:val="000000"/>
+          <w:sz w:val="24"/>
+          <w:szCs w:val="24"/>
+          <w:u w:val="none"/>
+          <w:vertAlign w:val="baseline"/>
+          <w:rtl w:val="0"/>
+        </w:rPr>
+        <w:t xml:space="preserve"> </w:t>
+      </w:r>
+      <w:r>
+        <w:rPr>
+          <w:rFonts w:ascii="Arial" w:hAnsi="Arial" w:eastAsia="Arial" w:cs="Arial"/>
+          <w:b w:val="0"/>
+          <w:i w:val="0"/>
+          <w:strike w:val="0"/>
+          <w:color w:val="000000"/>
+          <w:sz w:val="24"/>
+          <w:szCs w:val="24"/>
+          <w:u w:val="none"/>
+          <w:vertAlign w:val="baseline"/>
+          <w:rtl w:val="0"/>
+          <w:lang w:val="pt-BR"/>
+        </w:rPr>
+        <w:t>{{</w:t>
+      </w:r>
+      <w:r>
+        <w:rPr>
+          <w:rFonts w:ascii="Arial" w:hAnsi="Arial" w:eastAsia="Arial" w:cs="Arial"/>
+          <w:b w:val="0"/>
+          <w:i w:val="0"/>
+          <w:strike w:val="0"/>
+          <w:color w:val="000000"/>
+          <w:sz w:val="24"/>
+          <w:szCs w:val="24"/>
+          <w:u w:val="none"/>
+          <w:vertAlign w:val="baseline"/>
+          <w:rtl w:val="0"/>
+        </w:rPr>
+        <w:t>bairro</w:t>
+      </w:r>
+      <w:r>
+        <w:rPr>
+          <w:rFonts w:ascii="Arial" w:hAnsi="Arial" w:eastAsia="Arial" w:cs="Arial"/>
+          <w:b w:val="0"/>
+          <w:i w:val="0"/>
+          <w:strike w:val="0"/>
+          <w:color w:val="000000"/>
+          <w:sz w:val="24"/>
+          <w:szCs w:val="24"/>
+          <w:u w:val="none"/>
+          <w:vertAlign w:val="baseline"/>
+          <w:rtl w:val="0"/>
+          <w:lang w:val="pt-BR"/>
+        </w:rPr>
+        <w:t>}}</w:t>
+      </w:r>
+    </w:p>
+    <w:p>
+      <w:pPr>
+        <w:jc w:val="left"/>
+        <w:rPr>
+          <w:rFonts w:hint="default" w:ascii="Arial" w:hAnsi="Arial" w:eastAsia="Arial" w:cs="Arial"/>
+          <w:b w:val="0"/>
+          <w:i w:val="0"/>
+          <w:strike w:val="0"/>
+          <w:color w:val="000000"/>
+          <w:sz w:val="24"/>
+          <w:szCs w:val="24"/>
+          <w:u w:val="none"/>
+          <w:vertAlign w:val="baseline"/>
+          <w:lang w:val="pt-BR"/>
+        </w:rPr>
+      </w:pPr>
+      <w:r>
+        <w:rPr>
+          <w:rFonts w:ascii="Arial Black" w:hAnsi="Arial Black" w:eastAsia="Arial Black" w:cs="Arial Black"/>
+          <w:b w:val="0"/>
+          <w:i w:val="0"/>
+          <w:strike w:val="0"/>
+          <w:color w:val="000000"/>
+          <w:sz w:val="24"/>
+          <w:szCs w:val="24"/>
+          <w:u w:val="none"/>
+          <w:vertAlign w:val="baseline"/>
+          <w:rtl w:val="0"/>
+        </w:rPr>
+        <w:t>CEP:</w:t>
+      </w:r>
+      <w:r>
+        <w:rPr>
+          <w:rFonts w:ascii="Arial" w:hAnsi="Arial" w:eastAsia="Arial" w:cs="Arial"/>
+          <w:b w:val="0"/>
+          <w:i w:val="0"/>
+          <w:strike w:val="0"/>
+          <w:color w:val="000000"/>
+          <w:sz w:val="24"/>
+          <w:szCs w:val="24"/>
+          <w:u w:val="none"/>
+          <w:vertAlign w:val="baseline"/>
+          <w:rtl w:val="0"/>
+        </w:rPr>
+        <w:t xml:space="preserve"> </w:t>
+      </w:r>
+      <w:r>
+        <w:rPr>
+          <w:rFonts w:ascii="Arial" w:hAnsi="Arial" w:eastAsia="Arial" w:cs="Arial"/>
+          <w:b w:val="0"/>
+          <w:i w:val="0"/>
+          <w:strike w:val="0"/>
+          <w:color w:val="000000"/>
+          <w:sz w:val="24"/>
+          <w:szCs w:val="24"/>
+          <w:u w:val="none"/>
+          <w:vertAlign w:val="baseline"/>
+          <w:rtl w:val="0"/>
+          <w:lang w:val="pt-BR"/>
+        </w:rPr>
+        <w:t>{{</w:t>
+      </w:r>
+      <w:r>
+        <w:rPr>
+          <w:rFonts w:ascii="Arial" w:hAnsi="Arial" w:eastAsia="Arial" w:cs="Arial"/>
+          <w:b w:val="0"/>
+          <w:i w:val="0"/>
+          <w:strike w:val="0"/>
+          <w:color w:val="000000"/>
+          <w:sz w:val="24"/>
+          <w:szCs w:val="24"/>
+          <w:u w:val="none"/>
+          <w:vertAlign w:val="baseline"/>
+          <w:rtl w:val="0"/>
+        </w:rPr>
+        <w:t>cep</w:t>
+      </w:r>
+      <w:r>
+        <w:rPr>
+          <w:rFonts w:ascii="Arial" w:hAnsi="Arial" w:eastAsia="Arial" w:cs="Arial"/>
+          <w:b w:val="0"/>
+          <w:i w:val="0"/>
+          <w:strike w:val="0"/>
+          <w:color w:val="000000"/>
+          <w:sz w:val="24"/>
+          <w:szCs w:val="24"/>
+          <w:u w:val="none"/>
+          <w:vertAlign w:val="baseline"/>
+          <w:rtl w:val="0"/>
+          <w:lang w:val="pt-BR"/>
+        </w:rPr>
+        <w:t>}}</w:t>
+      </w:r>
+    </w:p>
+    <w:p>
+      <w:pPr>
+        <w:jc w:val="left"/>
+        <w:rPr>
+          <w:rFonts w:hint="default" w:ascii="Arial" w:hAnsi="Arial" w:eastAsia="Arial" w:cs="Arial"/>
+          <w:b w:val="0"/>
+          <w:i w:val="0"/>
+          <w:strike w:val="0"/>
+          <w:color w:val="000000"/>
+          <w:sz w:val="24"/>
+          <w:szCs w:val="24"/>
+          <w:u w:val="none"/>
+          <w:vertAlign w:val="baseline"/>
+          <w:lang w:val="pt-BR"/>
+        </w:rPr>
+      </w:pPr>
+      <w:r>
+        <w:rPr>
+          <w:rFonts w:ascii="Arial Black" w:hAnsi="Arial Black" w:eastAsia="Arial Black" w:cs="Arial Black"/>
+          <w:b w:val="0"/>
+          <w:i w:val="0"/>
+          <w:strike w:val="0"/>
+          <w:color w:val="000000"/>
+          <w:sz w:val="24"/>
+          <w:szCs w:val="24"/>
+          <w:u w:val="none"/>
+          <w:vertAlign w:val="baseline"/>
+          <w:rtl w:val="0"/>
+        </w:rPr>
+        <w:t>UF:</w:t>
+      </w:r>
+      <w:r>
+        <w:rPr>
+          <w:rFonts w:ascii="Arial" w:hAnsi="Arial" w:eastAsia="Arial" w:cs="Arial"/>
+          <w:b w:val="0"/>
+          <w:i w:val="0"/>
+          <w:strike w:val="0"/>
+          <w:color w:val="000000"/>
+          <w:sz w:val="24"/>
+          <w:szCs w:val="24"/>
+          <w:u w:val="none"/>
+          <w:vertAlign w:val="baseline"/>
+          <w:rtl w:val="0"/>
+        </w:rPr>
+        <w:t xml:space="preserve"> </w:t>
+      </w:r>
+      <w:r>
+        <w:rPr>
+          <w:rFonts w:ascii="Arial" w:hAnsi="Arial" w:eastAsia="Arial" w:cs="Arial"/>
+          <w:b w:val="0"/>
+          <w:i w:val="0"/>
+          <w:strike w:val="0"/>
+          <w:color w:val="000000"/>
+          <w:sz w:val="24"/>
+          <w:szCs w:val="24"/>
+          <w:u w:val="none"/>
+          <w:vertAlign w:val="baseline"/>
+          <w:rtl w:val="0"/>
+          <w:lang w:val="pt-BR"/>
+        </w:rPr>
+        <w:t>{{</w:t>
+      </w:r>
+      <w:r>
+        <w:rPr>
+          <w:rFonts w:ascii="Arial" w:hAnsi="Arial" w:eastAsia="Arial" w:cs="Arial"/>
+          <w:b w:val="0"/>
+          <w:i w:val="0"/>
+          <w:strike w:val="0"/>
+          <w:color w:val="000000"/>
+          <w:sz w:val="24"/>
+          <w:szCs w:val="24"/>
+          <w:u w:val="none"/>
+          <w:vertAlign w:val="baseline"/>
+          <w:rtl w:val="0"/>
+        </w:rPr>
+        <w:t>uf</w:t>
+      </w:r>
+      <w:r>
+        <w:rPr>
+          <w:rFonts w:ascii="Arial" w:hAnsi="Arial" w:eastAsia="Arial" w:cs="Arial"/>
+          <w:b w:val="0"/>
+          <w:i w:val="0"/>
+          <w:strike w:val="0"/>
+          <w:color w:val="000000"/>
+          <w:sz w:val="24"/>
+          <w:szCs w:val="24"/>
+          <w:u w:val="none"/>
+          <w:vertAlign w:val="baseline"/>
+          <w:rtl w:val="0"/>
+          <w:lang w:val="pt-BR"/>
+        </w:rPr>
+        <w:t>}}</w:t>
+      </w:r>
+    </w:p>
+    <w:p>
+      <w:pPr>
+        <w:jc w:val="left"/>
+        <w:rPr>
+          <w:rFonts w:ascii="Arial" w:hAnsi="Arial" w:eastAsia="Arial" w:cs="Arial"/>
+          <w:b w:val="0"/>
+          <w:i w:val="0"/>
+          <w:strike w:val="0"/>
+          <w:color w:val="000000"/>
+          <w:sz w:val="24"/>
+          <w:szCs w:val="24"/>
+          <w:u w:val="none"/>
+          <w:vertAlign w:val="baseline"/>
+          <w:rtl w:val="0"/>
+          <w:lang w:val="pt-BR"/>
+        </w:rPr>
+      </w:pPr>
+      <w:r>
+        <w:rPr>
+          <w:rFonts w:hint="default" w:ascii="Arial Black" w:hAnsi="Arial Black" w:eastAsia="Arial Black" w:cs="Arial Black"/>
+          <w:b w:val="0"/>
+          <w:i w:val="0"/>
+          <w:strike w:val="0"/>
+          <w:color w:val="000000"/>
+          <w:sz w:val="24"/>
+          <w:szCs w:val="24"/>
+          <w:u w:val="none"/>
+          <w:vertAlign w:val="baseline"/>
+          <w:rtl w:val="0"/>
+          <w:lang w:val="pt-BR"/>
+        </w:rPr>
+        <w:t>CELULAR</w:t>
+      </w:r>
+      <w:r>
+        <w:rPr>
+          <w:rFonts w:ascii="Arial Black" w:hAnsi="Arial Black" w:eastAsia="Arial Black" w:cs="Arial Black"/>
+          <w:b w:val="0"/>
+          <w:i w:val="0"/>
+          <w:strike w:val="0"/>
+          <w:color w:val="000000"/>
+          <w:sz w:val="24"/>
+          <w:szCs w:val="24"/>
+          <w:u w:val="none"/>
+          <w:vertAlign w:val="baseline"/>
+          <w:rtl w:val="0"/>
+        </w:rPr>
+        <w:t xml:space="preserve">: </w:t>
+      </w:r>
+      <w:r>
+        <w:rPr>
+          <w:rFonts w:ascii="Arial" w:hAnsi="Arial" w:eastAsia="Arial" w:cs="Arial"/>
+          <w:b w:val="0"/>
+          <w:i w:val="0"/>
+          <w:strike w:val="0"/>
+          <w:color w:val="000000"/>
+          <w:sz w:val="24"/>
+          <w:szCs w:val="24"/>
+          <w:u w:val="none"/>
+          <w:vertAlign w:val="baseline"/>
+          <w:rtl w:val="0"/>
+          <w:lang w:val="pt-BR"/>
+        </w:rPr>
+        <w:t>{{</w:t>
+      </w:r>
+      <w:r>
+        <w:rPr>
+          <w:rFonts w:hint="default" w:ascii="Arial" w:hAnsi="Arial" w:eastAsia="Arial" w:cs="Arial"/>
+          <w:b w:val="0"/>
+          <w:i w:val="0"/>
+          <w:strike w:val="0"/>
+          <w:color w:val="000000"/>
+          <w:sz w:val="24"/>
+          <w:szCs w:val="24"/>
+          <w:u w:val="none"/>
+          <w:vertAlign w:val="baseline"/>
+          <w:rtl w:val="0"/>
+          <w:lang w:val="pt-BR"/>
+        </w:rPr>
+        <w:t>celular</w:t>
+      </w:r>
+      <w:r>
+        <w:rPr>
+          <w:rFonts w:ascii="Arial" w:hAnsi="Arial" w:eastAsia="Arial" w:cs="Arial"/>
+          <w:b w:val="0"/>
+          <w:i w:val="0"/>
+          <w:strike w:val="0"/>
+          <w:color w:val="000000"/>
+          <w:sz w:val="24"/>
+          <w:szCs w:val="24"/>
+          <w:u w:val="none"/>
+          <w:vertAlign w:val="baseline"/>
+          <w:rtl w:val="0"/>
+          <w:lang w:val="pt-BR"/>
+        </w:rPr>
+        <w:t>}}</w:t>
+      </w:r>
+    </w:p>
+    <w:p>
+      <w:pPr>
+        <w:jc w:val="left"/>
+        <w:rPr>
+          <w:rFonts w:hint="default" w:ascii="Arial Black" w:hAnsi="Arial Black" w:eastAsia="Arial Black" w:cs="Arial Black"/>
+          <w:b w:val="0"/>
+          <w:i w:val="0"/>
+          <w:strike w:val="0"/>
+          <w:color w:val="000000"/>
+          <w:sz w:val="24"/>
+          <w:szCs w:val="24"/>
+          <w:u w:val="none"/>
+          <w:vertAlign w:val="baseline"/>
+          <w:rtl w:val="0"/>
+          <w:lang w:val="pt-BR"/>
+        </w:rPr>
+      </w:pPr>
+      <w:r>
+        <w:rPr>
+          <w:rFonts w:hint="default" w:ascii="Arial Black" w:hAnsi="Arial Black" w:eastAsia="Arial Black" w:cs="Arial Black"/>
+          <w:b w:val="0"/>
+          <w:i w:val="0"/>
+          <w:strike w:val="0"/>
+          <w:color w:val="000000"/>
+          <w:sz w:val="24"/>
+          <w:szCs w:val="24"/>
+          <w:u w:val="none"/>
+          <w:vertAlign w:val="baseline"/>
+          <w:rtl w:val="0"/>
+          <w:lang w:val="pt-BR"/>
+        </w:rPr>
+        <w:t xml:space="preserve">FIXO: </w:t>
+      </w:r>
+      <w:r>
+        <w:rPr>
+          <w:rFonts w:ascii="Arial" w:hAnsi="Arial" w:eastAsia="Arial" w:cs="Arial"/>
+          <w:b w:val="0"/>
+          <w:i w:val="0"/>
+          <w:strike w:val="0"/>
+          <w:color w:val="000000"/>
+          <w:sz w:val="24"/>
+          <w:szCs w:val="24"/>
+          <w:u w:val="none"/>
+          <w:vertAlign w:val="baseline"/>
+          <w:rtl w:val="0"/>
+          <w:lang w:val="pt-BR"/>
+        </w:rPr>
+        <w:t>{{</w:t>
+      </w:r>
+      <w:r>
+        <w:rPr>
+          <w:rFonts w:hint="default" w:ascii="Arial" w:hAnsi="Arial" w:eastAsia="Arial" w:cs="Arial"/>
+          <w:b w:val="0"/>
+          <w:i w:val="0"/>
+          <w:strike w:val="0"/>
+          <w:color w:val="000000"/>
+          <w:sz w:val="24"/>
+          <w:szCs w:val="24"/>
+          <w:u w:val="none"/>
+          <w:vertAlign w:val="baseline"/>
+          <w:rtl w:val="0"/>
+          <w:lang w:val="pt-BR"/>
+        </w:rPr>
+        <w:t>fixo</w:t>
+      </w:r>
       <w:bookmarkStart w:id="1" w:name="_GoBack"/>
       <w:bookmarkEnd w:id="1"/>
-      <w:r>
-        <w:rPr>
-          <w:rFonts w:ascii="Arial" w:hAnsi="Arial" w:eastAsia="Arial" w:cs="Arial"/>
-          <w:b w:val="0"/>
-          <w:i w:val="0"/>
-          <w:strike w:val="0"/>
-          <w:color w:val="000000"/>
-          <w:sz w:val="24"/>
-          <w:szCs w:val="24"/>
-          <w:u w:val="none"/>
-          <w:vertAlign w:val="baseline"/>
-          <w:rtl w:val="0"/>
-          <w:lang w:val="pt-BR"/>
-        </w:rPr>
-        <w:t>}}</w:t>
-      </w:r>
-    </w:p>
-    <w:p>
-      <w:pPr>
-        <w:jc w:val="left"/>
-        <w:rPr>
-          <w:rFonts w:hint="default" w:ascii="Arial" w:hAnsi="Arial" w:eastAsia="Arial" w:cs="Arial"/>
-          <w:b w:val="0"/>
-          <w:i w:val="0"/>
-          <w:strike w:val="0"/>
-          <w:color w:val="000000"/>
-          <w:sz w:val="24"/>
-          <w:szCs w:val="24"/>
-          <w:u w:val="none"/>
-          <w:vertAlign w:val="baseline"/>
-          <w:lang w:val="pt-BR"/>
-        </w:rPr>
-      </w:pPr>
-      <w:r>
-        <w:rPr>
-          <w:rFonts w:ascii="Arial Black" w:hAnsi="Arial Black" w:eastAsia="Arial Black" w:cs="Arial Black"/>
-          <w:b w:val="0"/>
-          <w:i w:val="0"/>
-          <w:strike w:val="0"/>
-          <w:color w:val="000000"/>
-          <w:sz w:val="24"/>
-          <w:szCs w:val="24"/>
-          <w:u w:val="none"/>
-          <w:vertAlign w:val="baseline"/>
-          <w:rtl w:val="0"/>
-        </w:rPr>
-        <w:t>ENDEREÇO RESIDENCIAL:</w:t>
-      </w:r>
-      <w:r>
-        <w:rPr>
-          <w:rFonts w:ascii="Arial" w:hAnsi="Arial" w:eastAsia="Arial" w:cs="Arial"/>
-          <w:b w:val="0"/>
-          <w:i w:val="0"/>
-          <w:strike w:val="0"/>
-          <w:color w:val="000000"/>
-          <w:sz w:val="24"/>
-          <w:szCs w:val="24"/>
-          <w:u w:val="none"/>
-          <w:vertAlign w:val="baseline"/>
-          <w:rtl w:val="0"/>
-        </w:rPr>
-        <w:t xml:space="preserve"> </w:t>
-      </w:r>
-      <w:r>
-        <w:rPr>
-          <w:rFonts w:ascii="Arial" w:hAnsi="Arial" w:eastAsia="Arial" w:cs="Arial"/>
-          <w:b w:val="0"/>
-          <w:i w:val="0"/>
-          <w:strike w:val="0"/>
-          <w:color w:val="000000"/>
-          <w:sz w:val="24"/>
-          <w:szCs w:val="24"/>
-          <w:u w:val="none"/>
-          <w:vertAlign w:val="baseline"/>
-          <w:rtl w:val="0"/>
-          <w:lang w:val="pt-BR"/>
-        </w:rPr>
-        <w:t>{{</w:t>
-      </w:r>
-      <w:r>
-        <w:rPr>
-          <w:rFonts w:ascii="Arial" w:hAnsi="Arial" w:eastAsia="Arial" w:cs="Arial"/>
-          <w:b w:val="0"/>
-          <w:i w:val="0"/>
-          <w:strike w:val="0"/>
-          <w:color w:val="000000"/>
-          <w:sz w:val="24"/>
-          <w:szCs w:val="24"/>
-          <w:u w:val="none"/>
-          <w:vertAlign w:val="baseline"/>
-          <w:rtl w:val="0"/>
-        </w:rPr>
-        <w:t>endereco</w:t>
-      </w:r>
-      <w:r>
-        <w:rPr>
-          <w:rFonts w:ascii="Arial" w:hAnsi="Arial" w:eastAsia="Arial" w:cs="Arial"/>
-          <w:b w:val="0"/>
-          <w:i w:val="0"/>
-          <w:strike w:val="0"/>
-          <w:color w:val="000000"/>
-          <w:sz w:val="24"/>
-          <w:szCs w:val="24"/>
-          <w:u w:val="none"/>
-          <w:vertAlign w:val="baseline"/>
-          <w:rtl w:val="0"/>
-          <w:lang w:val="pt-BR"/>
-        </w:rPr>
-        <w:t>}}</w:t>
-      </w:r>
-    </w:p>
-    <w:p>
-      <w:pPr>
-        <w:jc w:val="left"/>
-        <w:rPr>
-          <w:rFonts w:hint="default" w:ascii="Arial" w:hAnsi="Arial" w:eastAsia="Arial" w:cs="Arial"/>
-          <w:b w:val="0"/>
-          <w:i w:val="0"/>
-          <w:strike w:val="0"/>
-          <w:color w:val="000000"/>
-          <w:sz w:val="24"/>
-          <w:szCs w:val="24"/>
-          <w:u w:val="none"/>
-          <w:vertAlign w:val="baseline"/>
-          <w:lang w:val="pt-BR"/>
-        </w:rPr>
-      </w:pPr>
-      <w:r>
-        <w:rPr>
-          <w:rFonts w:ascii="Arial Black" w:hAnsi="Arial Black" w:eastAsia="Arial Black" w:cs="Arial Black"/>
-          <w:b w:val="0"/>
-          <w:i w:val="0"/>
-          <w:strike w:val="0"/>
-          <w:color w:val="000000"/>
-          <w:sz w:val="24"/>
-          <w:szCs w:val="24"/>
-          <w:u w:val="none"/>
-          <w:vertAlign w:val="baseline"/>
-          <w:rtl w:val="0"/>
-        </w:rPr>
-        <w:t>COMPLEMENTO:</w:t>
-      </w:r>
-      <w:r>
-        <w:rPr>
-          <w:rFonts w:ascii="Arial" w:hAnsi="Arial" w:eastAsia="Arial" w:cs="Arial"/>
-          <w:b w:val="0"/>
-          <w:i w:val="0"/>
-          <w:strike w:val="0"/>
-          <w:color w:val="000000"/>
-          <w:sz w:val="24"/>
-          <w:szCs w:val="24"/>
-          <w:u w:val="none"/>
-          <w:vertAlign w:val="baseline"/>
-          <w:rtl w:val="0"/>
-        </w:rPr>
-        <w:t xml:space="preserve"> </w:t>
-      </w:r>
-      <w:r>
-        <w:rPr>
-          <w:rFonts w:ascii="Arial" w:hAnsi="Arial" w:eastAsia="Arial" w:cs="Arial"/>
-          <w:b w:val="0"/>
-          <w:i w:val="0"/>
-          <w:strike w:val="0"/>
-          <w:color w:val="000000"/>
-          <w:sz w:val="24"/>
-          <w:szCs w:val="24"/>
-          <w:u w:val="none"/>
-          <w:vertAlign w:val="baseline"/>
-          <w:rtl w:val="0"/>
-          <w:lang w:val="pt-BR"/>
-        </w:rPr>
-        <w:t>{{</w:t>
-      </w:r>
-      <w:r>
-        <w:rPr>
-          <w:rFonts w:ascii="Arial" w:hAnsi="Arial" w:eastAsia="Arial" w:cs="Arial"/>
-          <w:b w:val="0"/>
-          <w:i w:val="0"/>
-          <w:strike w:val="0"/>
-          <w:color w:val="000000"/>
-          <w:sz w:val="24"/>
-          <w:szCs w:val="24"/>
-          <w:u w:val="none"/>
-          <w:vertAlign w:val="baseline"/>
-          <w:rtl w:val="0"/>
-        </w:rPr>
-        <w:t>complemento</w:t>
-      </w:r>
-      <w:r>
-        <w:rPr>
-          <w:rFonts w:ascii="Arial" w:hAnsi="Arial" w:eastAsia="Arial" w:cs="Arial"/>
-          <w:b w:val="0"/>
-          <w:i w:val="0"/>
-          <w:strike w:val="0"/>
-          <w:color w:val="000000"/>
-          <w:sz w:val="24"/>
-          <w:szCs w:val="24"/>
-          <w:u w:val="none"/>
-          <w:vertAlign w:val="baseline"/>
-          <w:rtl w:val="0"/>
-          <w:lang w:val="pt-BR"/>
-        </w:rPr>
-        <w:t>}}</w:t>
-      </w:r>
-    </w:p>
-    <w:p>
-      <w:pPr>
-        <w:jc w:val="left"/>
-        <w:rPr>
-          <w:rFonts w:hint="default" w:ascii="Arial" w:hAnsi="Arial" w:eastAsia="Arial" w:cs="Arial"/>
-          <w:b w:val="0"/>
-          <w:i w:val="0"/>
-          <w:strike w:val="0"/>
-          <w:color w:val="000000"/>
-          <w:sz w:val="24"/>
-          <w:szCs w:val="24"/>
-          <w:u w:val="none"/>
-          <w:vertAlign w:val="baseline"/>
-          <w:lang w:val="pt-BR"/>
-        </w:rPr>
-      </w:pPr>
-      <w:r>
-        <w:rPr>
-          <w:rFonts w:ascii="Arial Black" w:hAnsi="Arial Black" w:eastAsia="Arial Black" w:cs="Arial Black"/>
-          <w:b w:val="0"/>
-          <w:i w:val="0"/>
-          <w:strike w:val="0"/>
-          <w:color w:val="000000"/>
-          <w:sz w:val="24"/>
-          <w:szCs w:val="24"/>
-          <w:u w:val="none"/>
-          <w:vertAlign w:val="baseline"/>
-          <w:rtl w:val="0"/>
-        </w:rPr>
-        <w:t>BAIRRO:</w:t>
-      </w:r>
-      <w:r>
-        <w:rPr>
-          <w:rFonts w:ascii="Arial" w:hAnsi="Arial" w:eastAsia="Arial" w:cs="Arial"/>
-          <w:b w:val="0"/>
-          <w:i w:val="0"/>
-          <w:strike w:val="0"/>
-          <w:color w:val="000000"/>
-          <w:sz w:val="24"/>
-          <w:szCs w:val="24"/>
-          <w:u w:val="none"/>
-          <w:vertAlign w:val="baseline"/>
-          <w:rtl w:val="0"/>
-        </w:rPr>
-        <w:t xml:space="preserve"> </w:t>
-      </w:r>
-      <w:r>
-        <w:rPr>
-          <w:rFonts w:ascii="Arial" w:hAnsi="Arial" w:eastAsia="Arial" w:cs="Arial"/>
-          <w:b w:val="0"/>
-          <w:i w:val="0"/>
-          <w:strike w:val="0"/>
-          <w:color w:val="000000"/>
-          <w:sz w:val="24"/>
-          <w:szCs w:val="24"/>
-          <w:u w:val="none"/>
-          <w:vertAlign w:val="baseline"/>
-          <w:rtl w:val="0"/>
-          <w:lang w:val="pt-BR"/>
-        </w:rPr>
-        <w:t>{{</w:t>
-      </w:r>
-      <w:r>
-        <w:rPr>
-          <w:rFonts w:ascii="Arial" w:hAnsi="Arial" w:eastAsia="Arial" w:cs="Arial"/>
-          <w:b w:val="0"/>
-          <w:i w:val="0"/>
-          <w:strike w:val="0"/>
-          <w:color w:val="000000"/>
-          <w:sz w:val="24"/>
-          <w:szCs w:val="24"/>
-          <w:u w:val="none"/>
-          <w:vertAlign w:val="baseline"/>
-          <w:rtl w:val="0"/>
-        </w:rPr>
-        <w:t>bairro</w:t>
-      </w:r>
-      <w:r>
-        <w:rPr>
-          <w:rFonts w:ascii="Arial" w:hAnsi="Arial" w:eastAsia="Arial" w:cs="Arial"/>
-          <w:b w:val="0"/>
-          <w:i w:val="0"/>
-          <w:strike w:val="0"/>
-          <w:color w:val="000000"/>
-          <w:sz w:val="24"/>
-          <w:szCs w:val="24"/>
-          <w:u w:val="none"/>
-          <w:vertAlign w:val="baseline"/>
-          <w:rtl w:val="0"/>
-          <w:lang w:val="pt-BR"/>
-        </w:rPr>
-        <w:t>}}</w:t>
-      </w:r>
-    </w:p>
-    <w:p>
-      <w:pPr>
-        <w:jc w:val="left"/>
-        <w:rPr>
-          <w:rFonts w:hint="default" w:ascii="Arial" w:hAnsi="Arial" w:eastAsia="Arial" w:cs="Arial"/>
-          <w:b w:val="0"/>
-          <w:i w:val="0"/>
-          <w:strike w:val="0"/>
-          <w:color w:val="000000"/>
-          <w:sz w:val="24"/>
-          <w:szCs w:val="24"/>
-          <w:u w:val="none"/>
-          <w:vertAlign w:val="baseline"/>
-          <w:lang w:val="pt-BR"/>
-        </w:rPr>
-      </w:pPr>
-      <w:r>
-        <w:rPr>
-          <w:rFonts w:ascii="Arial Black" w:hAnsi="Arial Black" w:eastAsia="Arial Black" w:cs="Arial Black"/>
-          <w:b w:val="0"/>
-          <w:i w:val="0"/>
-          <w:strike w:val="0"/>
-          <w:color w:val="000000"/>
-          <w:sz w:val="24"/>
-          <w:szCs w:val="24"/>
-          <w:u w:val="none"/>
-          <w:vertAlign w:val="baseline"/>
-          <w:rtl w:val="0"/>
-        </w:rPr>
-        <w:t>CEP:</w:t>
-      </w:r>
-      <w:r>
-        <w:rPr>
-          <w:rFonts w:ascii="Arial" w:hAnsi="Arial" w:eastAsia="Arial" w:cs="Arial"/>
-          <w:b w:val="0"/>
-          <w:i w:val="0"/>
-          <w:strike w:val="0"/>
-          <w:color w:val="000000"/>
-          <w:sz w:val="24"/>
-          <w:szCs w:val="24"/>
-          <w:u w:val="none"/>
-          <w:vertAlign w:val="baseline"/>
-          <w:rtl w:val="0"/>
-        </w:rPr>
-        <w:t xml:space="preserve"> </w:t>
-      </w:r>
-      <w:r>
-        <w:rPr>
-          <w:rFonts w:ascii="Arial" w:hAnsi="Arial" w:eastAsia="Arial" w:cs="Arial"/>
-          <w:b w:val="0"/>
-          <w:i w:val="0"/>
-          <w:strike w:val="0"/>
-          <w:color w:val="000000"/>
-          <w:sz w:val="24"/>
-          <w:szCs w:val="24"/>
-          <w:u w:val="none"/>
-          <w:vertAlign w:val="baseline"/>
-          <w:rtl w:val="0"/>
-          <w:lang w:val="pt-BR"/>
-        </w:rPr>
-        <w:t>{{</w:t>
-      </w:r>
-      <w:r>
-        <w:rPr>
-          <w:rFonts w:ascii="Arial" w:hAnsi="Arial" w:eastAsia="Arial" w:cs="Arial"/>
-          <w:b w:val="0"/>
-          <w:i w:val="0"/>
-          <w:strike w:val="0"/>
-          <w:color w:val="000000"/>
-          <w:sz w:val="24"/>
-          <w:szCs w:val="24"/>
-          <w:u w:val="none"/>
-          <w:vertAlign w:val="baseline"/>
-          <w:rtl w:val="0"/>
-        </w:rPr>
-        <w:t>cep</w:t>
-      </w:r>
-      <w:r>
-        <w:rPr>
-          <w:rFonts w:ascii="Arial" w:hAnsi="Arial" w:eastAsia="Arial" w:cs="Arial"/>
-          <w:b w:val="0"/>
-          <w:i w:val="0"/>
-          <w:strike w:val="0"/>
-          <w:color w:val="000000"/>
-          <w:sz w:val="24"/>
-          <w:szCs w:val="24"/>
-          <w:u w:val="none"/>
-          <w:vertAlign w:val="baseline"/>
-          <w:rtl w:val="0"/>
-          <w:lang w:val="pt-BR"/>
-        </w:rPr>
-        <w:t>}}</w:t>
-      </w:r>
-    </w:p>
-    <w:p>
-      <w:pPr>
-        <w:jc w:val="left"/>
-        <w:rPr>
-          <w:rFonts w:hint="default" w:ascii="Arial" w:hAnsi="Arial" w:eastAsia="Arial" w:cs="Arial"/>
-          <w:b w:val="0"/>
-          <w:i w:val="0"/>
-          <w:strike w:val="0"/>
-          <w:color w:val="000000"/>
-          <w:sz w:val="24"/>
-          <w:szCs w:val="24"/>
-          <w:u w:val="none"/>
-          <w:vertAlign w:val="baseline"/>
-          <w:lang w:val="pt-BR"/>
-        </w:rPr>
-      </w:pPr>
-      <w:r>
-        <w:rPr>
-          <w:rFonts w:ascii="Arial Black" w:hAnsi="Arial Black" w:eastAsia="Arial Black" w:cs="Arial Black"/>
-          <w:b w:val="0"/>
-          <w:i w:val="0"/>
-          <w:strike w:val="0"/>
-          <w:color w:val="000000"/>
-          <w:sz w:val="24"/>
-          <w:szCs w:val="24"/>
-          <w:u w:val="none"/>
-          <w:vertAlign w:val="baseline"/>
-          <w:rtl w:val="0"/>
-        </w:rPr>
-        <w:t>UF:</w:t>
-      </w:r>
-      <w:r>
-        <w:rPr>
-          <w:rFonts w:ascii="Arial" w:hAnsi="Arial" w:eastAsia="Arial" w:cs="Arial"/>
-          <w:b w:val="0"/>
-          <w:i w:val="0"/>
-          <w:strike w:val="0"/>
-          <w:color w:val="000000"/>
-          <w:sz w:val="24"/>
-          <w:szCs w:val="24"/>
-          <w:u w:val="none"/>
-          <w:vertAlign w:val="baseline"/>
-          <w:rtl w:val="0"/>
-        </w:rPr>
-        <w:t xml:space="preserve"> </w:t>
-      </w:r>
-      <w:r>
-        <w:rPr>
-          <w:rFonts w:ascii="Arial" w:hAnsi="Arial" w:eastAsia="Arial" w:cs="Arial"/>
-          <w:b w:val="0"/>
-          <w:i w:val="0"/>
-          <w:strike w:val="0"/>
-          <w:color w:val="000000"/>
-          <w:sz w:val="24"/>
-          <w:szCs w:val="24"/>
-          <w:u w:val="none"/>
-          <w:vertAlign w:val="baseline"/>
-          <w:rtl w:val="0"/>
-          <w:lang w:val="pt-BR"/>
-        </w:rPr>
-        <w:t>{{</w:t>
-      </w:r>
-      <w:r>
-        <w:rPr>
-          <w:rFonts w:ascii="Arial" w:hAnsi="Arial" w:eastAsia="Arial" w:cs="Arial"/>
-          <w:b w:val="0"/>
-          <w:i w:val="0"/>
-          <w:strike w:val="0"/>
-          <w:color w:val="000000"/>
-          <w:sz w:val="24"/>
-          <w:szCs w:val="24"/>
-          <w:u w:val="none"/>
-          <w:vertAlign w:val="baseline"/>
-          <w:rtl w:val="0"/>
-        </w:rPr>
-        <w:t>uf</w:t>
-      </w:r>
-      <w:r>
-        <w:rPr>
-          <w:rFonts w:ascii="Arial" w:hAnsi="Arial" w:eastAsia="Arial" w:cs="Arial"/>
-          <w:b w:val="0"/>
-          <w:i w:val="0"/>
-          <w:strike w:val="0"/>
-          <w:color w:val="000000"/>
-          <w:sz w:val="24"/>
-          <w:szCs w:val="24"/>
-          <w:u w:val="none"/>
-          <w:vertAlign w:val="baseline"/>
-          <w:rtl w:val="0"/>
-          <w:lang w:val="pt-BR"/>
-        </w:rPr>
-        <w:t>}}</w:t>
-      </w:r>
-    </w:p>
-    <w:p>
-      <w:pPr>
-        <w:jc w:val="left"/>
-        <w:rPr>
-          <w:rFonts w:hint="default" w:ascii="Arial" w:hAnsi="Arial" w:eastAsia="Arial" w:cs="Arial"/>
-          <w:b w:val="0"/>
-          <w:i w:val="0"/>
-          <w:strike w:val="0"/>
-          <w:color w:val="000000"/>
-          <w:sz w:val="24"/>
-          <w:szCs w:val="24"/>
-          <w:u w:val="none"/>
-          <w:vertAlign w:val="baseline"/>
-          <w:lang w:val="pt-BR"/>
-        </w:rPr>
-      </w:pPr>
-      <w:r>
-        <w:rPr>
-          <w:rFonts w:ascii="Arial Black" w:hAnsi="Arial Black" w:eastAsia="Arial Black" w:cs="Arial Black"/>
-          <w:b w:val="0"/>
-          <w:i w:val="0"/>
-          <w:strike w:val="0"/>
-          <w:color w:val="000000"/>
-          <w:sz w:val="24"/>
-          <w:szCs w:val="24"/>
-          <w:u w:val="none"/>
-          <w:vertAlign w:val="baseline"/>
-          <w:rtl w:val="0"/>
-        </w:rPr>
-        <w:t xml:space="preserve">CONTATO: </w:t>
-      </w:r>
-      <w:r>
-        <w:rPr>
-          <w:rFonts w:ascii="Arial" w:hAnsi="Arial" w:eastAsia="Arial" w:cs="Arial"/>
-          <w:b w:val="0"/>
-          <w:i w:val="0"/>
-          <w:strike w:val="0"/>
-          <w:color w:val="000000"/>
-          <w:sz w:val="24"/>
-          <w:szCs w:val="24"/>
-          <w:u w:val="none"/>
-          <w:vertAlign w:val="baseline"/>
-          <w:rtl w:val="0"/>
-          <w:lang w:val="pt-BR"/>
-        </w:rPr>
-        <w:t>{{</w:t>
-      </w:r>
-      <w:r>
-        <w:rPr>
-          <w:rFonts w:ascii="Arial" w:hAnsi="Arial" w:eastAsia="Arial" w:cs="Arial"/>
-          <w:b w:val="0"/>
-          <w:i w:val="0"/>
-          <w:strike w:val="0"/>
-          <w:color w:val="000000"/>
-          <w:sz w:val="24"/>
-          <w:szCs w:val="24"/>
-          <w:u w:val="none"/>
-          <w:vertAlign w:val="baseline"/>
-          <w:rtl w:val="0"/>
-        </w:rPr>
-        <w:t>contato</w:t>
-      </w:r>
       <w:r>
         <w:rPr>
           <w:rFonts w:ascii="Arial" w:hAnsi="Arial" w:eastAsia="Arial" w:cs="Arial"/>

</xml_diff>

<commit_message>
adicionei data de criação
</commit_message>
<xml_diff>
--- a/capacita/doc/ficha.docx
+++ b/capacita/doc/ficha.docx
@@ -1240,8 +1240,6 @@
         </w:rPr>
         <w:t>fixo</w:t>
       </w:r>
-      <w:bookmarkStart w:id="1" w:name="_GoBack"/>
-      <w:bookmarkEnd w:id="1"/>
       <w:r>
         <w:rPr>
           <w:rFonts w:ascii="Arial" w:hAnsi="Arial" w:eastAsia="Arial" w:cs="Arial"/>
@@ -2283,7 +2281,24 @@
           <w:vertAlign w:val="baseline"/>
           <w:rtl w:val="0"/>
         </w:rPr>
-        <w:t xml:space="preserve">CNAE PRINCIPAL (Classificação Nacional de Atividades Econômicas): </w:t>
+        <w:t>CNAE PRINCIPAL</w:t>
+      </w:r>
+      <w:bookmarkStart w:id="0" w:name="_GoBack"/>
+      <w:bookmarkEnd w:id="0"/>
+      <w:r>
+        <w:rPr>
+          <w:rFonts w:ascii="Arial Black" w:hAnsi="Arial Black" w:eastAsia="Arial Black" w:cs="Arial Black"/>
+          <w:b w:val="0"/>
+          <w:i w:val="0"/>
+          <w:strike w:val="0"/>
+          <w:color w:val="000000"/>
+          <w:sz w:val="24"/>
+          <w:szCs w:val="24"/>
+          <w:u w:val="none"/>
+          <w:vertAlign w:val="baseline"/>
+          <w:rtl w:val="0"/>
+        </w:rPr>
+        <w:t xml:space="preserve">: </w:t>
       </w:r>
       <w:r>
         <w:rPr>
@@ -2582,958 +2597,7 @@
     </w:p>
     <w:p>
       <w:pPr>
-        <w:jc w:val="left"/>
-        <w:rPr>
-          <w:rFonts w:ascii="Arial" w:hAnsi="Arial" w:eastAsia="Arial" w:cs="Arial"/>
-          <w:b w:val="0"/>
-          <w:i w:val="0"/>
-          <w:strike w:val="0"/>
-          <w:color w:val="000000"/>
-          <w:sz w:val="24"/>
-          <w:szCs w:val="24"/>
-          <w:u w:val="none"/>
-          <w:vertAlign w:val="baseline"/>
-        </w:rPr>
-      </w:pPr>
-      <w:r>
-        <w:rPr>
-          <w:rFonts w:ascii="Arial" w:hAnsi="Arial" w:eastAsia="Arial" w:cs="Arial"/>
-          <w:b w:val="0"/>
-          <w:i w:val="0"/>
-          <w:strike w:val="0"/>
-          <w:color w:val="000000"/>
-          <w:sz w:val="24"/>
-          <w:szCs w:val="24"/>
-          <w:u w:val="none"/>
-          <w:vertAlign w:val="baseline"/>
-          <w:rtl w:val="0"/>
-        </w:rPr>
-        <w:t>(</w:t>
-      </w:r>
-      <w:r>
-        <w:rPr>
-          <w:rFonts w:ascii="Arial" w:hAnsi="Arial" w:eastAsia="Arial" w:cs="Arial"/>
-          <w:b w:val="0"/>
-          <w:i w:val="0"/>
-          <w:strike w:val="0"/>
-          <w:color w:val="000000"/>
-          <w:sz w:val="24"/>
-          <w:szCs w:val="24"/>
-          <w:u w:val="none"/>
-          <w:vertAlign w:val="baseline"/>
-          <w:rtl w:val="0"/>
-          <w:lang w:val="pt-BR"/>
-        </w:rPr>
-        <w:t>{{</w:t>
-      </w:r>
-      <w:r>
-        <w:rPr>
-          <w:rFonts w:ascii="Arial" w:hAnsi="Arial" w:eastAsia="Arial" w:cs="Arial"/>
-          <w:b w:val="0"/>
-          <w:i w:val="0"/>
-          <w:strike w:val="0"/>
-          <w:color w:val="000000"/>
-          <w:sz w:val="24"/>
-          <w:szCs w:val="24"/>
-          <w:u w:val="none"/>
-          <w:vertAlign w:val="baseline"/>
-          <w:rtl w:val="0"/>
-        </w:rPr>
-        <w:t>modulo_marketing</w:t>
-      </w:r>
-      <w:r>
-        <w:rPr>
-          <w:rFonts w:ascii="Arial" w:hAnsi="Arial" w:eastAsia="Arial" w:cs="Arial"/>
-          <w:b w:val="0"/>
-          <w:i w:val="0"/>
-          <w:strike w:val="0"/>
-          <w:color w:val="000000"/>
-          <w:sz w:val="24"/>
-          <w:szCs w:val="24"/>
-          <w:u w:val="none"/>
-          <w:vertAlign w:val="baseline"/>
-          <w:rtl w:val="0"/>
-          <w:lang w:val="pt-BR"/>
-        </w:rPr>
-        <w:t>}}</w:t>
-      </w:r>
-      <w:r>
-        <w:rPr>
-          <w:rFonts w:ascii="Arial" w:hAnsi="Arial" w:eastAsia="Arial" w:cs="Arial"/>
-          <w:b w:val="0"/>
-          <w:i w:val="0"/>
-          <w:strike w:val="0"/>
-          <w:color w:val="000000"/>
-          <w:sz w:val="24"/>
-          <w:szCs w:val="24"/>
-          <w:u w:val="none"/>
-          <w:vertAlign w:val="baseline"/>
-          <w:rtl w:val="0"/>
-        </w:rPr>
-        <w:t>) Marketing (Como dominar o mercado digital)</w:t>
-      </w:r>
-    </w:p>
-    <w:p>
-      <w:pPr>
-        <w:jc w:val="left"/>
-        <w:rPr>
-          <w:rFonts w:ascii="Arial" w:hAnsi="Arial" w:eastAsia="Arial" w:cs="Arial"/>
-          <w:b w:val="0"/>
-          <w:i w:val="0"/>
-          <w:strike w:val="0"/>
-          <w:color w:val="000000"/>
-          <w:sz w:val="24"/>
-          <w:szCs w:val="24"/>
-          <w:u w:val="none"/>
-          <w:vertAlign w:val="baseline"/>
-        </w:rPr>
-      </w:pPr>
-      <w:r>
-        <w:rPr>
-          <w:rFonts w:ascii="Arial" w:hAnsi="Arial" w:eastAsia="Arial" w:cs="Arial"/>
-          <w:b w:val="0"/>
-          <w:i w:val="0"/>
-          <w:strike w:val="0"/>
-          <w:color w:val="000000"/>
-          <w:sz w:val="24"/>
-          <w:szCs w:val="24"/>
-          <w:u w:val="none"/>
-          <w:vertAlign w:val="baseline"/>
-          <w:rtl w:val="0"/>
-        </w:rPr>
-        <w:t>(</w:t>
-      </w:r>
-      <w:r>
-        <w:rPr>
-          <w:rFonts w:ascii="Arial" w:hAnsi="Arial" w:eastAsia="Arial" w:cs="Arial"/>
-          <w:b w:val="0"/>
-          <w:i w:val="0"/>
-          <w:strike w:val="0"/>
-          <w:color w:val="000000"/>
-          <w:sz w:val="24"/>
-          <w:szCs w:val="24"/>
-          <w:u w:val="none"/>
-          <w:vertAlign w:val="baseline"/>
-          <w:rtl w:val="0"/>
-          <w:lang w:val="pt-BR"/>
-        </w:rPr>
-        <w:t>{{</w:t>
-      </w:r>
-      <w:r>
-        <w:rPr>
-          <w:rFonts w:ascii="Arial" w:hAnsi="Arial" w:eastAsia="Arial" w:cs="Arial"/>
-          <w:b w:val="0"/>
-          <w:i w:val="0"/>
-          <w:strike w:val="0"/>
-          <w:color w:val="000000"/>
-          <w:sz w:val="24"/>
-          <w:szCs w:val="24"/>
-          <w:u w:val="none"/>
-          <w:vertAlign w:val="baseline"/>
-          <w:rtl w:val="0"/>
-        </w:rPr>
-        <w:t>modulo_financeiro</w:t>
-      </w:r>
-      <w:r>
-        <w:rPr>
-          <w:rFonts w:ascii="Arial" w:hAnsi="Arial" w:eastAsia="Arial" w:cs="Arial"/>
-          <w:b w:val="0"/>
-          <w:i w:val="0"/>
-          <w:strike w:val="0"/>
-          <w:color w:val="000000"/>
-          <w:sz w:val="24"/>
-          <w:szCs w:val="24"/>
-          <w:u w:val="none"/>
-          <w:vertAlign w:val="baseline"/>
-          <w:rtl w:val="0"/>
-          <w:lang w:val="pt-BR"/>
-        </w:rPr>
-        <w:t>}}</w:t>
-      </w:r>
-      <w:r>
-        <w:rPr>
-          <w:rFonts w:ascii="Arial" w:hAnsi="Arial" w:eastAsia="Arial" w:cs="Arial"/>
-          <w:b w:val="0"/>
-          <w:i w:val="0"/>
-          <w:strike w:val="0"/>
-          <w:color w:val="000000"/>
-          <w:sz w:val="24"/>
-          <w:szCs w:val="24"/>
-          <w:u w:val="none"/>
-          <w:vertAlign w:val="baseline"/>
-          <w:rtl w:val="0"/>
-        </w:rPr>
-        <w:t>) Financeiro (Domine o fluxo de caixa de sua empresa)</w:t>
-      </w:r>
-    </w:p>
-    <w:p>
-      <w:pPr>
-        <w:jc w:val="left"/>
-        <w:rPr>
-          <w:rFonts w:ascii="Arial" w:hAnsi="Arial" w:eastAsia="Arial" w:cs="Arial"/>
-          <w:b w:val="0"/>
-          <w:i w:val="0"/>
-          <w:strike w:val="0"/>
-          <w:color w:val="000000"/>
-          <w:sz w:val="24"/>
-          <w:szCs w:val="24"/>
-          <w:u w:val="none"/>
-          <w:vertAlign w:val="baseline"/>
-        </w:rPr>
-      </w:pPr>
-      <w:r>
-        <w:rPr>
-          <w:rFonts w:ascii="Arial" w:hAnsi="Arial" w:eastAsia="Arial" w:cs="Arial"/>
-          <w:b w:val="0"/>
-          <w:i w:val="0"/>
-          <w:strike w:val="0"/>
-          <w:color w:val="000000"/>
-          <w:sz w:val="24"/>
-          <w:szCs w:val="24"/>
-          <w:u w:val="none"/>
-          <w:vertAlign w:val="baseline"/>
-          <w:rtl w:val="0"/>
-        </w:rPr>
-        <w:t>(</w:t>
-      </w:r>
-      <w:r>
-        <w:rPr>
-          <w:rFonts w:ascii="Arial" w:hAnsi="Arial" w:eastAsia="Arial" w:cs="Arial"/>
-          <w:b w:val="0"/>
-          <w:i w:val="0"/>
-          <w:strike w:val="0"/>
-          <w:color w:val="000000"/>
-          <w:sz w:val="24"/>
-          <w:szCs w:val="24"/>
-          <w:u w:val="none"/>
-          <w:vertAlign w:val="baseline"/>
-          <w:rtl w:val="0"/>
-          <w:lang w:val="pt-BR"/>
-        </w:rPr>
-        <w:t>{{</w:t>
-      </w:r>
-      <w:r>
-        <w:rPr>
-          <w:rFonts w:ascii="Arial" w:hAnsi="Arial" w:eastAsia="Arial" w:cs="Arial"/>
-          <w:b w:val="0"/>
-          <w:i w:val="0"/>
-          <w:strike w:val="0"/>
-          <w:color w:val="000000"/>
-          <w:sz w:val="24"/>
-          <w:szCs w:val="24"/>
-          <w:u w:val="none"/>
-          <w:vertAlign w:val="baseline"/>
-          <w:rtl w:val="0"/>
-        </w:rPr>
-        <w:t>modulo_planejamento</w:t>
-      </w:r>
-      <w:r>
-        <w:rPr>
-          <w:rFonts w:ascii="Arial" w:hAnsi="Arial" w:eastAsia="Arial" w:cs="Arial"/>
-          <w:b w:val="0"/>
-          <w:i w:val="0"/>
-          <w:strike w:val="0"/>
-          <w:color w:val="000000"/>
-          <w:sz w:val="24"/>
-          <w:szCs w:val="24"/>
-          <w:u w:val="none"/>
-          <w:vertAlign w:val="baseline"/>
-          <w:rtl w:val="0"/>
-          <w:lang w:val="pt-BR"/>
-        </w:rPr>
-        <w:t>}}</w:t>
-      </w:r>
-      <w:r>
-        <w:rPr>
-          <w:rFonts w:ascii="Arial" w:hAnsi="Arial" w:eastAsia="Arial" w:cs="Arial"/>
-          <w:b w:val="0"/>
-          <w:i w:val="0"/>
-          <w:strike w:val="0"/>
-          <w:color w:val="000000"/>
-          <w:sz w:val="24"/>
-          <w:szCs w:val="24"/>
-          <w:u w:val="none"/>
-          <w:vertAlign w:val="baseline"/>
-          <w:rtl w:val="0"/>
-        </w:rPr>
-        <w:t>) Planejamento (Modelo de negócio que funciona, aprenda a fazer o seu)</w:t>
-      </w:r>
-    </w:p>
-    <w:p>
-      <w:pPr>
-        <w:jc w:val="left"/>
-        <w:rPr>
-          <w:rFonts w:ascii="Arial" w:hAnsi="Arial" w:eastAsia="Arial" w:cs="Arial"/>
-          <w:b w:val="0"/>
-          <w:i w:val="0"/>
-          <w:strike w:val="0"/>
-          <w:color w:val="000000"/>
-          <w:sz w:val="24"/>
-          <w:szCs w:val="24"/>
-          <w:u w:val="none"/>
-          <w:vertAlign w:val="baseline"/>
-        </w:rPr>
-      </w:pPr>
-      <w:r>
-        <w:rPr>
-          <w:rFonts w:ascii="Arial" w:hAnsi="Arial" w:eastAsia="Arial" w:cs="Arial"/>
-          <w:b w:val="0"/>
-          <w:i w:val="0"/>
-          <w:strike w:val="0"/>
-          <w:color w:val="000000"/>
-          <w:sz w:val="24"/>
-          <w:szCs w:val="24"/>
-          <w:u w:val="none"/>
-          <w:vertAlign w:val="baseline"/>
-          <w:rtl w:val="0"/>
-        </w:rPr>
-        <w:t>(</w:t>
-      </w:r>
-      <w:r>
-        <w:rPr>
-          <w:rFonts w:ascii="Arial" w:hAnsi="Arial" w:eastAsia="Arial" w:cs="Arial"/>
-          <w:b w:val="0"/>
-          <w:i w:val="0"/>
-          <w:strike w:val="0"/>
-          <w:color w:val="000000"/>
-          <w:sz w:val="24"/>
-          <w:szCs w:val="24"/>
-          <w:u w:val="none"/>
-          <w:vertAlign w:val="baseline"/>
-          <w:rtl w:val="0"/>
-          <w:lang w:val="pt-BR"/>
-        </w:rPr>
-        <w:t>{{</w:t>
-      </w:r>
-      <w:r>
-        <w:rPr>
-          <w:rFonts w:ascii="Arial" w:hAnsi="Arial" w:eastAsia="Arial" w:cs="Arial"/>
-          <w:b w:val="0"/>
-          <w:i w:val="0"/>
-          <w:strike w:val="0"/>
-          <w:color w:val="000000"/>
-          <w:sz w:val="24"/>
-          <w:szCs w:val="24"/>
-          <w:u w:val="none"/>
-          <w:vertAlign w:val="baseline"/>
-          <w:rtl w:val="0"/>
-        </w:rPr>
-        <w:t>modulo_outros</w:t>
-      </w:r>
-      <w:r>
-        <w:rPr>
-          <w:rFonts w:ascii="Arial" w:hAnsi="Arial" w:eastAsia="Arial" w:cs="Arial"/>
-          <w:b w:val="0"/>
-          <w:i w:val="0"/>
-          <w:strike w:val="0"/>
-          <w:color w:val="000000"/>
-          <w:sz w:val="24"/>
-          <w:szCs w:val="24"/>
-          <w:u w:val="none"/>
-          <w:vertAlign w:val="baseline"/>
-          <w:rtl w:val="0"/>
-          <w:lang w:val="pt-BR"/>
-        </w:rPr>
-        <w:t>}}</w:t>
-      </w:r>
-      <w:r>
-        <w:rPr>
-          <w:rFonts w:ascii="Arial" w:hAnsi="Arial" w:eastAsia="Arial" w:cs="Arial"/>
-          <w:b w:val="0"/>
-          <w:i w:val="0"/>
-          <w:strike w:val="0"/>
-          <w:color w:val="000000"/>
-          <w:sz w:val="24"/>
-          <w:szCs w:val="24"/>
-          <w:u w:val="none"/>
-          <w:vertAlign w:val="baseline"/>
-          <w:rtl w:val="0"/>
-        </w:rPr>
-        <w:t>) Outros</w:t>
-      </w:r>
-    </w:p>
-    <w:p>
-      <w:pPr>
-        <w:jc w:val="left"/>
-        <w:rPr>
-          <w:rFonts w:ascii="Arial" w:hAnsi="Arial" w:eastAsia="Arial" w:cs="Arial"/>
-          <w:b w:val="0"/>
-          <w:i w:val="0"/>
-          <w:strike w:val="0"/>
-          <w:color w:val="000000"/>
-          <w:sz w:val="24"/>
-          <w:szCs w:val="24"/>
-          <w:u w:val="none"/>
-          <w:vertAlign w:val="baseline"/>
-        </w:rPr>
-      </w:pPr>
-    </w:p>
-    <w:p>
-      <w:pPr>
-        <w:jc w:val="left"/>
-        <w:rPr>
-          <w:rFonts w:ascii="Arial" w:hAnsi="Arial" w:eastAsia="Arial" w:cs="Arial"/>
-          <w:b w:val="0"/>
-          <w:i w:val="0"/>
-          <w:strike w:val="0"/>
-          <w:color w:val="000000"/>
-          <w:sz w:val="24"/>
-          <w:szCs w:val="24"/>
-          <w:u w:val="none"/>
-          <w:vertAlign w:val="baseline"/>
-        </w:rPr>
-      </w:pPr>
-    </w:p>
-    <w:p>
-      <w:pPr>
         <w:jc w:val="center"/>
-        <w:rPr>
-          <w:rFonts w:ascii="Arial Black" w:hAnsi="Arial Black" w:eastAsia="Arial Black" w:cs="Arial Black"/>
-          <w:b w:val="0"/>
-          <w:i w:val="0"/>
-          <w:strike w:val="0"/>
-          <w:color w:val="000000"/>
-          <w:sz w:val="28"/>
-          <w:szCs w:val="28"/>
-          <w:u w:val="none"/>
-          <w:vertAlign w:val="baseline"/>
-        </w:rPr>
-      </w:pPr>
-      <w:r>
-        <w:rPr>
-          <w:rFonts w:ascii="Arial Black" w:hAnsi="Arial Black" w:eastAsia="Arial Black" w:cs="Arial Black"/>
-          <w:b w:val="0"/>
-          <w:i w:val="0"/>
-          <w:strike w:val="0"/>
-          <w:color w:val="000000"/>
-          <w:sz w:val="28"/>
-          <w:szCs w:val="28"/>
-          <w:u w:val="none"/>
-          <w:vertAlign w:val="baseline"/>
-          <w:rtl w:val="0"/>
-        </w:rPr>
-        <w:t>DECLARAÇÕES E AUTORIZAÇÕES</w:t>
-      </w:r>
-    </w:p>
-    <w:p>
-      <w:pPr>
-        <w:jc w:val="both"/>
-        <w:rPr>
-          <w:rFonts w:ascii="Arial Black" w:hAnsi="Arial Black" w:eastAsia="Arial Black" w:cs="Arial Black"/>
-          <w:b w:val="0"/>
-          <w:i w:val="0"/>
-          <w:strike w:val="0"/>
-          <w:color w:val="000000"/>
-          <w:sz w:val="28"/>
-          <w:szCs w:val="28"/>
-          <w:u w:val="none"/>
-          <w:vertAlign w:val="baseline"/>
-        </w:rPr>
-      </w:pPr>
-      <w:bookmarkStart w:id="0" w:name="_gjdgxs" w:colFirst="0" w:colLast="0"/>
-      <w:bookmarkEnd w:id="0"/>
-    </w:p>
-    <w:p>
-      <w:pPr>
-        <w:jc w:val="both"/>
-        <w:rPr>
-          <w:rFonts w:ascii="Arial" w:hAnsi="Arial" w:eastAsia="Arial" w:cs="Arial"/>
-          <w:b w:val="0"/>
-          <w:i w:val="0"/>
-          <w:strike w:val="0"/>
-          <w:color w:val="000000"/>
-          <w:sz w:val="24"/>
-          <w:szCs w:val="24"/>
-          <w:u w:val="none"/>
-          <w:vertAlign w:val="baseline"/>
-        </w:rPr>
-      </w:pPr>
-      <w:r>
-        <w:rPr>
-          <w:rFonts w:hint="default" w:ascii="Arial" w:hAnsi="Arial" w:eastAsia="Arial" w:cs="Arial"/>
-          <w:b w:val="0"/>
-          <w:i w:val="0"/>
-          <w:strike w:val="0"/>
-          <w:color w:val="000000"/>
-          <w:sz w:val="24"/>
-          <w:szCs w:val="24"/>
-          <w:u w:val="none"/>
-          <w:vertAlign w:val="baseline"/>
-          <w:rtl w:val="0"/>
-          <w:lang w:val="pt-BR"/>
-        </w:rPr>
-        <w:t>(</w:t>
-      </w:r>
-      <w:r>
-        <w:rPr>
-          <w:rFonts w:ascii="Arial" w:hAnsi="Arial" w:eastAsia="Arial" w:cs="Arial"/>
-          <w:b w:val="0"/>
-          <w:i w:val="0"/>
-          <w:strike w:val="0"/>
-          <w:color w:val="000000"/>
-          <w:sz w:val="24"/>
-          <w:szCs w:val="24"/>
-          <w:u w:val="none"/>
-          <w:vertAlign w:val="baseline"/>
-          <w:rtl w:val="0"/>
-          <w:lang w:val="pt-BR"/>
-        </w:rPr>
-        <w:t>{{</w:t>
-      </w:r>
-      <w:r>
-        <w:rPr>
-          <w:rFonts w:ascii="Arial" w:hAnsi="Arial" w:eastAsia="Arial" w:cs="Arial"/>
-          <w:b w:val="0"/>
-          <w:i w:val="0"/>
-          <w:strike w:val="0"/>
-          <w:color w:val="000000"/>
-          <w:sz w:val="24"/>
-          <w:szCs w:val="24"/>
-          <w:u w:val="none"/>
-          <w:vertAlign w:val="baseline"/>
-          <w:rtl w:val="0"/>
-        </w:rPr>
-        <w:t>responsabilizacao</w:t>
-      </w:r>
-      <w:r>
-        <w:rPr>
-          <w:rFonts w:ascii="Arial" w:hAnsi="Arial" w:eastAsia="Arial" w:cs="Arial"/>
-          <w:b w:val="0"/>
-          <w:i w:val="0"/>
-          <w:strike w:val="0"/>
-          <w:color w:val="000000"/>
-          <w:sz w:val="24"/>
-          <w:szCs w:val="24"/>
-          <w:u w:val="none"/>
-          <w:vertAlign w:val="baseline"/>
-          <w:rtl w:val="0"/>
-          <w:lang w:val="pt-BR"/>
-        </w:rPr>
-        <w:t>}}</w:t>
-      </w:r>
-      <w:r>
-        <w:rPr>
-          <w:rFonts w:hint="default" w:ascii="Arial" w:hAnsi="Arial" w:eastAsia="Arial" w:cs="Arial"/>
-          <w:b w:val="0"/>
-          <w:i w:val="0"/>
-          <w:strike w:val="0"/>
-          <w:color w:val="000000"/>
-          <w:sz w:val="24"/>
-          <w:szCs w:val="24"/>
-          <w:u w:val="none"/>
-          <w:vertAlign w:val="baseline"/>
-          <w:rtl w:val="0"/>
-          <w:lang w:val="pt-BR"/>
-        </w:rPr>
-        <w:t>)</w:t>
-      </w:r>
-      <w:r>
-        <w:rPr>
-          <w:rFonts w:ascii="Cambria" w:hAnsi="Cambria" w:eastAsia="Cambria" w:cs="Cambria"/>
-          <w:b w:val="0"/>
-          <w:i w:val="0"/>
-          <w:strike w:val="0"/>
-          <w:color w:val="000000"/>
-          <w:sz w:val="24"/>
-          <w:szCs w:val="24"/>
-          <w:u w:val="none"/>
-          <w:vertAlign w:val="baseline"/>
-          <w:rtl w:val="0"/>
-        </w:rPr>
-        <w:t xml:space="preserve"> </w:t>
-      </w:r>
-      <w:r>
-        <w:rPr>
-          <w:rFonts w:ascii="Arial" w:hAnsi="Arial" w:eastAsia="Arial" w:cs="Arial"/>
-          <w:b w:val="0"/>
-          <w:i w:val="0"/>
-          <w:strike w:val="0"/>
-          <w:color w:val="000000"/>
-          <w:sz w:val="24"/>
-          <w:szCs w:val="24"/>
-          <w:u w:val="none"/>
-          <w:vertAlign w:val="baseline"/>
-          <w:rtl w:val="0"/>
-        </w:rPr>
-        <w:t>Declaro estar CIENTE de que sou plenamente responsável pela veracidade das informações aqui prestadas, vez que serão comprovadas no início da capacitação, e de que a falsidade das informações acima implicará sanções cabíveis de natureza civil, administrativa e criminal.</w:t>
-      </w:r>
-    </w:p>
-    <w:p>
-      <w:pPr>
-        <w:jc w:val="both"/>
-        <w:rPr>
-          <w:rFonts w:ascii="Arial" w:hAnsi="Arial" w:eastAsia="Arial" w:cs="Arial"/>
-          <w:b w:val="0"/>
-          <w:i w:val="0"/>
-          <w:strike w:val="0"/>
-          <w:color w:val="000000"/>
-          <w:sz w:val="24"/>
-          <w:szCs w:val="24"/>
-          <w:u w:val="none"/>
-          <w:vertAlign w:val="baseline"/>
-        </w:rPr>
-      </w:pPr>
-    </w:p>
-    <w:p>
-      <w:pPr>
-        <w:jc w:val="both"/>
-        <w:rPr>
-          <w:rFonts w:ascii="Arial" w:hAnsi="Arial" w:eastAsia="Arial" w:cs="Arial"/>
-          <w:b w:val="0"/>
-          <w:i w:val="0"/>
-          <w:strike w:val="0"/>
-          <w:color w:val="000000"/>
-          <w:sz w:val="24"/>
-          <w:szCs w:val="24"/>
-          <w:u w:val="none"/>
-          <w:vertAlign w:val="baseline"/>
-        </w:rPr>
-      </w:pPr>
-      <w:r>
-        <w:rPr>
-          <w:rFonts w:ascii="Arial" w:hAnsi="Arial" w:eastAsia="Arial" w:cs="Arial"/>
-          <w:b w:val="0"/>
-          <w:i w:val="0"/>
-          <w:strike w:val="0"/>
-          <w:color w:val="000000"/>
-          <w:sz w:val="24"/>
-          <w:szCs w:val="24"/>
-          <w:u w:val="none"/>
-          <w:vertAlign w:val="baseline"/>
-          <w:rtl w:val="0"/>
-        </w:rPr>
-        <w:t>(</w:t>
-      </w:r>
-      <w:r>
-        <w:rPr>
-          <w:rFonts w:ascii="Arial" w:hAnsi="Arial" w:eastAsia="Arial" w:cs="Arial"/>
-          <w:b w:val="0"/>
-          <w:i w:val="0"/>
-          <w:strike w:val="0"/>
-          <w:color w:val="000000"/>
-          <w:sz w:val="24"/>
-          <w:szCs w:val="24"/>
-          <w:u w:val="none"/>
-          <w:vertAlign w:val="baseline"/>
-          <w:rtl w:val="0"/>
-          <w:lang w:val="pt-BR"/>
-        </w:rPr>
-        <w:t>{{</w:t>
-      </w:r>
-      <w:r>
-        <w:rPr>
-          <w:rFonts w:ascii="Arial" w:hAnsi="Arial" w:eastAsia="Arial" w:cs="Arial"/>
-          <w:b w:val="0"/>
-          <w:i w:val="0"/>
-          <w:strike w:val="0"/>
-          <w:color w:val="000000"/>
-          <w:sz w:val="24"/>
-          <w:szCs w:val="24"/>
-          <w:u w:val="none"/>
-          <w:vertAlign w:val="baseline"/>
-          <w:rtl w:val="0"/>
-        </w:rPr>
-        <w:t>manejo_dados</w:t>
-      </w:r>
-      <w:r>
-        <w:rPr>
-          <w:rFonts w:ascii="Arial" w:hAnsi="Arial" w:eastAsia="Arial" w:cs="Arial"/>
-          <w:b w:val="0"/>
-          <w:i w:val="0"/>
-          <w:strike w:val="0"/>
-          <w:color w:val="000000"/>
-          <w:sz w:val="24"/>
-          <w:szCs w:val="24"/>
-          <w:u w:val="none"/>
-          <w:vertAlign w:val="baseline"/>
-          <w:rtl w:val="0"/>
-          <w:lang w:val="pt-BR"/>
-        </w:rPr>
-        <w:t>}}</w:t>
-      </w:r>
-      <w:r>
-        <w:rPr>
-          <w:rFonts w:ascii="Arial" w:hAnsi="Arial" w:eastAsia="Arial" w:cs="Arial"/>
-          <w:b w:val="0"/>
-          <w:i w:val="0"/>
-          <w:strike w:val="0"/>
-          <w:color w:val="000000"/>
-          <w:sz w:val="24"/>
-          <w:szCs w:val="24"/>
-          <w:u w:val="none"/>
-          <w:vertAlign w:val="baseline"/>
-          <w:rtl w:val="0"/>
-        </w:rPr>
-        <w:t>) Declaro estar CIENTE de que, em razão da parceria com o SEBRAE, a responsabilidade pelo manejo dos dados supra solicitados é compartilhada entre o SEBRAE e a Coordenadoria de Empreendedorismo e Sustentabilidade de Negócios (COESNE), na Secretaria Municipal do Desenvolvimento Econômico (SDE), caso seja verificada a necessidade de alterações.</w:t>
-      </w:r>
-    </w:p>
-    <w:p>
-      <w:pPr>
-        <w:jc w:val="both"/>
-        <w:rPr>
-          <w:rFonts w:ascii="Arial" w:hAnsi="Arial" w:eastAsia="Arial" w:cs="Arial"/>
-          <w:b w:val="0"/>
-          <w:i w:val="0"/>
-          <w:strike w:val="0"/>
-          <w:color w:val="000000"/>
-          <w:sz w:val="24"/>
-          <w:szCs w:val="24"/>
-          <w:u w:val="none"/>
-          <w:vertAlign w:val="baseline"/>
-        </w:rPr>
-      </w:pPr>
-    </w:p>
-    <w:p>
-      <w:pPr>
-        <w:jc w:val="both"/>
-        <w:rPr>
-          <w:rFonts w:ascii="Arial" w:hAnsi="Arial" w:eastAsia="Arial" w:cs="Arial"/>
-          <w:b w:val="0"/>
-          <w:i w:val="0"/>
-          <w:strike w:val="0"/>
-          <w:color w:val="000000"/>
-          <w:sz w:val="24"/>
-          <w:szCs w:val="24"/>
-          <w:u w:val="none"/>
-          <w:vertAlign w:val="baseline"/>
-        </w:rPr>
-      </w:pPr>
-      <w:r>
-        <w:rPr>
-          <w:rFonts w:ascii="Arial" w:hAnsi="Arial" w:eastAsia="Arial" w:cs="Arial"/>
-          <w:b w:val="0"/>
-          <w:i w:val="0"/>
-          <w:strike w:val="0"/>
-          <w:color w:val="000000"/>
-          <w:sz w:val="24"/>
-          <w:szCs w:val="24"/>
-          <w:u w:val="none"/>
-          <w:vertAlign w:val="baseline"/>
-          <w:rtl w:val="0"/>
-        </w:rPr>
-        <w:t>(</w:t>
-      </w:r>
-      <w:r>
-        <w:rPr>
-          <w:rFonts w:ascii="Arial" w:hAnsi="Arial" w:eastAsia="Arial" w:cs="Arial"/>
-          <w:b w:val="0"/>
-          <w:i w:val="0"/>
-          <w:strike w:val="0"/>
-          <w:color w:val="000000"/>
-          <w:sz w:val="24"/>
-          <w:szCs w:val="24"/>
-          <w:u w:val="none"/>
-          <w:vertAlign w:val="baseline"/>
-          <w:rtl w:val="0"/>
-          <w:lang w:val="pt-BR"/>
-        </w:rPr>
-        <w:t>{{</w:t>
-      </w:r>
-      <w:r>
-        <w:rPr>
-          <w:rFonts w:ascii="Arial" w:hAnsi="Arial" w:eastAsia="Arial" w:cs="Arial"/>
-          <w:b w:val="0"/>
-          <w:i w:val="0"/>
-          <w:strike w:val="0"/>
-          <w:color w:val="000000"/>
-          <w:sz w:val="24"/>
-          <w:szCs w:val="24"/>
-          <w:u w:val="none"/>
-          <w:vertAlign w:val="baseline"/>
-          <w:rtl w:val="0"/>
-        </w:rPr>
-        <w:t>armazenamento_dados</w:t>
-      </w:r>
-      <w:r>
-        <w:rPr>
-          <w:rFonts w:ascii="Arial" w:hAnsi="Arial" w:eastAsia="Arial" w:cs="Arial"/>
-          <w:b w:val="0"/>
-          <w:i w:val="0"/>
-          <w:strike w:val="0"/>
-          <w:color w:val="000000"/>
-          <w:sz w:val="24"/>
-          <w:szCs w:val="24"/>
-          <w:u w:val="none"/>
-          <w:vertAlign w:val="baseline"/>
-          <w:rtl w:val="0"/>
-          <w:lang w:val="pt-BR"/>
-        </w:rPr>
-        <w:t>}}</w:t>
-      </w:r>
-      <w:r>
-        <w:rPr>
-          <w:rFonts w:ascii="Arial" w:hAnsi="Arial" w:eastAsia="Arial" w:cs="Arial"/>
-          <w:b w:val="0"/>
-          <w:i w:val="0"/>
-          <w:strike w:val="0"/>
-          <w:color w:val="000000"/>
-          <w:sz w:val="24"/>
-          <w:szCs w:val="24"/>
-          <w:u w:val="none"/>
-          <w:vertAlign w:val="baseline"/>
-          <w:rtl w:val="0"/>
-        </w:rPr>
-        <w:t>) DECLARO estar CIENTE quanto ao armazenamento dos meus dados no banco de cadastro da COESNE e pelo SEBRAE, para a formulação futura de políticas públicas com foco em públicos específicos, e para que EU seja informado(a) sobre a execução de novos projetos pela COESNE, respeitada a confidencialidade dos dados, que somente serão tratados por colaboradores formalmente autorizados no âmbito da SDE.</w:t>
-      </w:r>
-    </w:p>
-    <w:p>
-      <w:pPr>
-        <w:jc w:val="both"/>
-        <w:rPr>
-          <w:rFonts w:ascii="Arial" w:hAnsi="Arial" w:eastAsia="Arial" w:cs="Arial"/>
-          <w:b w:val="0"/>
-          <w:i w:val="0"/>
-          <w:strike w:val="0"/>
-          <w:color w:val="000000"/>
-          <w:sz w:val="24"/>
-          <w:szCs w:val="24"/>
-          <w:u w:val="none"/>
-          <w:vertAlign w:val="baseline"/>
-        </w:rPr>
-      </w:pPr>
-    </w:p>
-    <w:p>
-      <w:pPr>
-        <w:jc w:val="both"/>
-        <w:rPr>
-          <w:rFonts w:ascii="Arial" w:hAnsi="Arial" w:eastAsia="Arial" w:cs="Arial"/>
-          <w:b w:val="0"/>
-          <w:i w:val="0"/>
-          <w:strike w:val="0"/>
-          <w:color w:val="000000"/>
-          <w:sz w:val="24"/>
-          <w:szCs w:val="24"/>
-          <w:u w:val="none"/>
-          <w:vertAlign w:val="baseline"/>
-        </w:rPr>
-      </w:pPr>
-      <w:r>
-        <w:rPr>
-          <w:rFonts w:ascii="Arial" w:hAnsi="Arial" w:eastAsia="Arial" w:cs="Arial"/>
-          <w:b w:val="0"/>
-          <w:i w:val="0"/>
-          <w:strike w:val="0"/>
-          <w:color w:val="000000"/>
-          <w:sz w:val="24"/>
-          <w:szCs w:val="24"/>
-          <w:u w:val="none"/>
-          <w:vertAlign w:val="baseline"/>
-          <w:rtl w:val="0"/>
-        </w:rPr>
-        <w:t>(</w:t>
-      </w:r>
-      <w:r>
-        <w:rPr>
-          <w:rFonts w:ascii="Arial" w:hAnsi="Arial" w:eastAsia="Arial" w:cs="Arial"/>
-          <w:b w:val="0"/>
-          <w:i w:val="0"/>
-          <w:strike w:val="0"/>
-          <w:color w:val="000000"/>
-          <w:sz w:val="24"/>
-          <w:szCs w:val="24"/>
-          <w:u w:val="none"/>
-          <w:vertAlign w:val="baseline"/>
-          <w:rtl w:val="0"/>
-          <w:lang w:val="pt-BR"/>
-        </w:rPr>
-        <w:t>{{</w:t>
-      </w:r>
-      <w:r>
-        <w:rPr>
-          <w:rFonts w:ascii="Arial" w:hAnsi="Arial" w:eastAsia="Arial" w:cs="Arial"/>
-          <w:b w:val="0"/>
-          <w:i w:val="0"/>
-          <w:strike w:val="0"/>
-          <w:color w:val="000000"/>
-          <w:sz w:val="24"/>
-          <w:szCs w:val="24"/>
-          <w:u w:val="none"/>
-          <w:vertAlign w:val="baseline"/>
-          <w:rtl w:val="0"/>
-        </w:rPr>
-        <w:t>autorizacao</w:t>
-      </w:r>
-      <w:r>
-        <w:rPr>
-          <w:rFonts w:ascii="Arial" w:hAnsi="Arial" w:eastAsia="Arial" w:cs="Arial"/>
-          <w:b w:val="0"/>
-          <w:i w:val="0"/>
-          <w:strike w:val="0"/>
-          <w:color w:val="000000"/>
-          <w:sz w:val="24"/>
-          <w:szCs w:val="24"/>
-          <w:u w:val="none"/>
-          <w:vertAlign w:val="baseline"/>
-          <w:rtl w:val="0"/>
-          <w:lang w:val="pt-BR"/>
-        </w:rPr>
-        <w:t>}}</w:t>
-      </w:r>
-      <w:r>
-        <w:rPr>
-          <w:rFonts w:ascii="Arial" w:hAnsi="Arial" w:eastAsia="Arial" w:cs="Arial"/>
-          <w:b w:val="0"/>
-          <w:i w:val="0"/>
-          <w:strike w:val="0"/>
-          <w:color w:val="000000"/>
-          <w:sz w:val="24"/>
-          <w:szCs w:val="24"/>
-          <w:u w:val="none"/>
-          <w:vertAlign w:val="baseline"/>
-          <w:rtl w:val="0"/>
-        </w:rPr>
-        <w:t>)AUTORIZO ao SEBRAE o armazenamento e a utilização dos meus dados com a finalidade de oferecer produtos e serviços do seu interesse, realizar pesquisas relacionadas ao seu atendimento, realizar comunicações oficiais pelo SEBRAE ou por nossos prestadores de serviços por meio de diversos canais de comunicação e enriquecer o seu cadastro a partir de base de dados controladas pelo SEBRAE.</w:t>
-      </w:r>
-    </w:p>
-    <w:p>
-      <w:pPr>
-        <w:jc w:val="left"/>
-        <w:rPr>
-          <w:rFonts w:ascii="Arial" w:hAnsi="Arial" w:eastAsia="Arial" w:cs="Arial"/>
-          <w:b w:val="0"/>
-          <w:i w:val="0"/>
-          <w:strike w:val="0"/>
-          <w:color w:val="000000"/>
-          <w:sz w:val="24"/>
-          <w:szCs w:val="24"/>
-          <w:u w:val="none"/>
-          <w:vertAlign w:val="baseline"/>
-        </w:rPr>
-      </w:pPr>
-    </w:p>
-    <w:p>
-      <w:pPr>
-        <w:jc w:val="left"/>
-        <w:rPr>
-          <w:rFonts w:hint="default" w:ascii="Arial" w:hAnsi="Arial" w:eastAsia="Arial" w:cs="Arial"/>
-          <w:b w:val="0"/>
-          <w:i w:val="0"/>
-          <w:strike w:val="0"/>
-          <w:color w:val="000000"/>
-          <w:sz w:val="24"/>
-          <w:szCs w:val="24"/>
-          <w:u w:val="none"/>
-          <w:vertAlign w:val="baseline"/>
-          <w:lang w:val="pt-BR"/>
-        </w:rPr>
-      </w:pPr>
-      <w:r>
-        <w:rPr>
-          <w:rFonts w:ascii="Arial" w:hAnsi="Arial" w:eastAsia="Arial" w:cs="Arial"/>
-          <w:b/>
-          <w:bCs/>
-          <w:i w:val="0"/>
-          <w:strike w:val="0"/>
-          <w:color w:val="000000"/>
-          <w:sz w:val="24"/>
-          <w:szCs w:val="24"/>
-          <w:u w:val="none"/>
-          <w:vertAlign w:val="baseline"/>
-          <w:rtl w:val="0"/>
-        </w:rPr>
-        <w:t>Voc</w:t>
-      </w:r>
-      <w:r>
         <w:rPr>
           <w:rFonts w:hint="default" w:ascii="Arial" w:hAnsi="Arial" w:eastAsia="Arial" w:cs="Arial"/>
           <w:b/>
@@ -3545,14 +2609,12 @@
           <w:szCs w:val="24"/>
           <w:u w:val="none"/>
           <w:vertAlign w:val="baseline"/>
-          <w:rtl w:val="0"/>
-          <w:lang w:val="pt-BR"/>
-        </w:rPr>
-        <w:t>ê</w:t>
-      </w:r>
-      <w:r>
-        <w:rPr>
-          <w:rFonts w:ascii="Arial" w:hAnsi="Arial" w:eastAsia="Arial" w:cs="Arial"/>
+          <w:lang w:val="pt-BR"/>
+        </w:rPr>
+      </w:pPr>
+      <w:r>
+        <w:rPr>
+          <w:rFonts w:hint="default" w:ascii="Arial" w:hAnsi="Arial" w:eastAsia="Arial" w:cs="Arial"/>
           <w:b/>
           <w:bCs/>
           <w:i w:val="0"/>
@@ -3562,73 +2624,42 @@
           <w:szCs w:val="24"/>
           <w:u w:val="none"/>
           <w:vertAlign w:val="baseline"/>
-          <w:rtl w:val="0"/>
-        </w:rPr>
-        <w:t xml:space="preserve"> autoriza que as comunicações sejam realizadas por meio de ligação, mensagem instantânea e e-mail?: </w:t>
-      </w:r>
-      <w:r>
-        <w:rPr>
-          <w:rFonts w:ascii="Arial" w:hAnsi="Arial" w:eastAsia="Arial" w:cs="Arial"/>
-          <w:b w:val="0"/>
-          <w:i w:val="0"/>
-          <w:strike w:val="0"/>
-          <w:color w:val="000000"/>
-          <w:sz w:val="24"/>
-          <w:szCs w:val="24"/>
-          <w:u w:val="none"/>
-          <w:vertAlign w:val="baseline"/>
-          <w:rtl w:val="0"/>
           <w:lang w:val="pt-BR"/>
         </w:rPr>
         <w:t>{{</w:t>
       </w:r>
       <w:r>
         <w:rPr>
-          <w:rFonts w:ascii="Arial" w:hAnsi="Arial" w:eastAsia="Arial" w:cs="Arial"/>
-          <w:b w:val="0"/>
-          <w:i w:val="0"/>
-          <w:strike w:val="0"/>
-          <w:color w:val="000000"/>
-          <w:sz w:val="24"/>
-          <w:szCs w:val="24"/>
-          <w:u w:val="none"/>
-          <w:vertAlign w:val="baseline"/>
-          <w:rtl w:val="0"/>
-        </w:rPr>
-        <w:t>comunicacao</w:t>
-      </w:r>
-      <w:r>
-        <w:rPr>
-          <w:rFonts w:ascii="Arial" w:hAnsi="Arial" w:eastAsia="Arial" w:cs="Arial"/>
-          <w:b w:val="0"/>
-          <w:i w:val="0"/>
-          <w:strike w:val="0"/>
-          <w:color w:val="000000"/>
-          <w:sz w:val="24"/>
-          <w:szCs w:val="24"/>
-          <w:u w:val="none"/>
-          <w:vertAlign w:val="baseline"/>
-          <w:rtl w:val="0"/>
+          <w:rFonts w:hint="default" w:ascii="Arial" w:hAnsi="Arial" w:eastAsia="Arial"/>
+          <w:b/>
+          <w:bCs/>
+          <w:i w:val="0"/>
+          <w:strike w:val="0"/>
+          <w:color w:val="000000"/>
+          <w:sz w:val="24"/>
+          <w:szCs w:val="24"/>
+          <w:u w:val="none"/>
+          <w:vertAlign w:val="baseline"/>
+          <w:lang w:val="pt-BR"/>
+        </w:rPr>
+        <w:t>modulo_capacita</w:t>
+      </w:r>
+      <w:r>
+        <w:rPr>
+          <w:rFonts w:hint="default" w:ascii="Arial" w:hAnsi="Arial" w:eastAsia="Arial" w:cs="Arial"/>
+          <w:b/>
+          <w:bCs/>
+          <w:i w:val="0"/>
+          <w:strike w:val="0"/>
+          <w:color w:val="000000"/>
+          <w:sz w:val="24"/>
+          <w:szCs w:val="24"/>
+          <w:u w:val="none"/>
+          <w:vertAlign w:val="baseline"/>
           <w:lang w:val="pt-BR"/>
         </w:rPr>
         <w:t>}}</w:t>
       </w:r>
-    </w:p>
-    <w:p>
-      <w:pPr>
-        <w:jc w:val="left"/>
-        <w:rPr>
-          <w:rFonts w:ascii="Arial" w:hAnsi="Arial" w:eastAsia="Arial" w:cs="Arial"/>
-          <w:b w:val="0"/>
-          <w:i w:val="0"/>
-          <w:strike w:val="0"/>
-          <w:color w:val="000000"/>
-          <w:sz w:val="24"/>
-          <w:szCs w:val="24"/>
-          <w:u w:val="none"/>
-          <w:vertAlign w:val="baseline"/>
-        </w:rPr>
-      </w:pPr>
     </w:p>
     <w:p>
       <w:pPr>
@@ -4035,7 +3066,7 @@
   <w:docDefaults>
     <w:rPrDefault>
       <w:rPr>
-        <w:rFonts w:ascii="Calibri" w:hAnsi="Calibri" w:eastAsia="Calibri" w:cs="Calibri"/>
+        <w:rFonts w:ascii="Times New Roman" w:hAnsi="Times New Roman" w:eastAsia="SimSun" w:cs="Times New Roman"/>
       </w:rPr>
     </w:rPrDefault>
     <w:pPrDefault/>

</xml_diff>

<commit_message>
view pra baixar ficha
</commit_message>
<xml_diff>
--- a/capacita/doc/ficha.docx
+++ b/capacita/doc/ficha.docx
@@ -28,7 +28,23 @@
           <w:vertAlign w:val="baseline"/>
           <w:rtl w:val="0"/>
         </w:rPr>
-        <w:t>FICHA DE INSCRIÇÃO DE CAPACITAÇÃO</w:t>
+        <w:t>FICHA DE INS</w:t>
+      </w:r>
+      <w:bookmarkStart w:id="0" w:name="_GoBack"/>
+      <w:bookmarkEnd w:id="0"/>
+      <w:r>
+        <w:rPr>
+          <w:rFonts w:ascii="Arial Black" w:hAnsi="Arial Black" w:eastAsia="Arial Black" w:cs="Arial Black"/>
+          <w:i w:val="0"/>
+          <w:strike w:val="0"/>
+          <w:color w:val="000000"/>
+          <w:sz w:val="28"/>
+          <w:szCs w:val="28"/>
+          <w:u w:val="none"/>
+          <w:vertAlign w:val="baseline"/>
+          <w:rtl w:val="0"/>
+        </w:rPr>
+        <w:t>CRIÇÃO DE CAPACITAÇÃO</w:t>
       </w:r>
     </w:p>
     <w:p>
@@ -58,8 +74,8 @@
           <w:i w:val="0"/>
           <w:strike w:val="0"/>
           <w:color w:val="000000"/>
-          <w:sz w:val="24"/>
-          <w:szCs w:val="24"/>
+          <w:sz w:val="22"/>
+          <w:szCs w:val="22"/>
           <w:u w:val="none"/>
           <w:vertAlign w:val="baseline"/>
           <w:rtl w:val="0"/>
@@ -69,8 +85,8 @@
       <w:r>
         <w:rPr>
           <w:rFonts w:ascii="Arial Black" w:hAnsi="Arial Black" w:eastAsia="Arial Black" w:cs="Arial Black"/>
-          <w:sz w:val="24"/>
-          <w:szCs w:val="24"/>
+          <w:sz w:val="22"/>
+          <w:szCs w:val="22"/>
           <w:rtl w:val="0"/>
         </w:rPr>
         <w:t>:</w:t>
@@ -160,8 +176,8 @@
           <w:i w:val="0"/>
           <w:strike w:val="0"/>
           <w:color w:val="000000"/>
-          <w:sz w:val="24"/>
-          <w:szCs w:val="24"/>
+          <w:sz w:val="22"/>
+          <w:szCs w:val="22"/>
           <w:u w:val="none"/>
           <w:vertAlign w:val="baseline"/>
           <w:rtl w:val="0"/>
@@ -254,8 +270,8 @@
           <w:i w:val="0"/>
           <w:strike w:val="0"/>
           <w:color w:val="000000"/>
-          <w:sz w:val="24"/>
-          <w:szCs w:val="24"/>
+          <w:sz w:val="22"/>
+          <w:szCs w:val="22"/>
           <w:u w:val="none"/>
           <w:vertAlign w:val="baseline"/>
           <w:rtl w:val="0"/>
@@ -348,8 +364,8 @@
           <w:i w:val="0"/>
           <w:strike w:val="0"/>
           <w:color w:val="000000"/>
-          <w:sz w:val="24"/>
-          <w:szCs w:val="24"/>
+          <w:sz w:val="22"/>
+          <w:szCs w:val="22"/>
           <w:u w:val="none"/>
           <w:vertAlign w:val="baseline"/>
           <w:rtl w:val="0"/>
@@ -442,8 +458,8 @@
           <w:i w:val="0"/>
           <w:strike w:val="0"/>
           <w:color w:val="000000"/>
-          <w:sz w:val="24"/>
-          <w:szCs w:val="24"/>
+          <w:sz w:val="22"/>
+          <w:szCs w:val="22"/>
           <w:u w:val="none"/>
           <w:vertAlign w:val="baseline"/>
           <w:rtl w:val="0"/>
@@ -457,8 +473,8 @@
           <w:i w:val="0"/>
           <w:strike w:val="0"/>
           <w:color w:val="000000"/>
-          <w:sz w:val="24"/>
-          <w:szCs w:val="24"/>
+          <w:sz w:val="22"/>
+          <w:szCs w:val="22"/>
           <w:u w:val="none"/>
           <w:vertAlign w:val="baseline"/>
           <w:rtl w:val="0"/>
@@ -536,8 +552,8 @@
           <w:i w:val="0"/>
           <w:strike w:val="0"/>
           <w:color w:val="000000"/>
-          <w:sz w:val="24"/>
-          <w:szCs w:val="24"/>
+          <w:sz w:val="22"/>
+          <w:szCs w:val="22"/>
           <w:u w:val="none"/>
           <w:vertAlign w:val="baseline"/>
           <w:rtl w:val="0"/>
@@ -631,8 +647,8 @@
           <w:i w:val="0"/>
           <w:strike w:val="0"/>
           <w:color w:val="000000"/>
-          <w:sz w:val="24"/>
-          <w:szCs w:val="24"/>
+          <w:sz w:val="22"/>
+          <w:szCs w:val="22"/>
           <w:u w:val="none"/>
           <w:vertAlign w:val="baseline"/>
           <w:rtl w:val="0"/>
@@ -725,8 +741,8 @@
           <w:i w:val="0"/>
           <w:strike w:val="0"/>
           <w:color w:val="000000"/>
-          <w:sz w:val="24"/>
-          <w:szCs w:val="24"/>
+          <w:sz w:val="22"/>
+          <w:szCs w:val="22"/>
           <w:u w:val="none"/>
           <w:vertAlign w:val="baseline"/>
           <w:rtl w:val="0"/>
@@ -819,8 +835,8 @@
           <w:i w:val="0"/>
           <w:strike w:val="0"/>
           <w:color w:val="000000"/>
-          <w:sz w:val="24"/>
-          <w:szCs w:val="24"/>
+          <w:sz w:val="22"/>
+          <w:szCs w:val="22"/>
           <w:u w:val="none"/>
           <w:vertAlign w:val="baseline"/>
           <w:rtl w:val="0"/>
@@ -913,8 +929,8 @@
           <w:i w:val="0"/>
           <w:strike w:val="0"/>
           <w:color w:val="000000"/>
-          <w:sz w:val="24"/>
-          <w:szCs w:val="24"/>
+          <w:sz w:val="22"/>
+          <w:szCs w:val="22"/>
           <w:u w:val="none"/>
           <w:vertAlign w:val="baseline"/>
           <w:rtl w:val="0"/>
@@ -1007,8 +1023,8 @@
           <w:i w:val="0"/>
           <w:strike w:val="0"/>
           <w:color w:val="000000"/>
-          <w:sz w:val="24"/>
-          <w:szCs w:val="24"/>
+          <w:sz w:val="22"/>
+          <w:szCs w:val="22"/>
           <w:u w:val="none"/>
           <w:vertAlign w:val="baseline"/>
           <w:rtl w:val="0"/>
@@ -1102,8 +1118,8 @@
           <w:i w:val="0"/>
           <w:strike w:val="0"/>
           <w:color w:val="000000"/>
-          <w:sz w:val="24"/>
-          <w:szCs w:val="24"/>
+          <w:sz w:val="22"/>
+          <w:szCs w:val="22"/>
           <w:u w:val="none"/>
           <w:vertAlign w:val="baseline"/>
           <w:rtl w:val="0"/>
@@ -1118,13 +1134,28 @@
           <w:i w:val="0"/>
           <w:strike w:val="0"/>
           <w:color w:val="000000"/>
-          <w:sz w:val="24"/>
-          <w:szCs w:val="24"/>
-          <w:u w:val="none"/>
-          <w:vertAlign w:val="baseline"/>
-          <w:rtl w:val="0"/>
-        </w:rPr>
-        <w:t xml:space="preserve">: </w:t>
+          <w:sz w:val="22"/>
+          <w:szCs w:val="22"/>
+          <w:u w:val="none"/>
+          <w:vertAlign w:val="baseline"/>
+          <w:rtl w:val="0"/>
+        </w:rPr>
+        <w:t>:</w:t>
+      </w:r>
+      <w:r>
+        <w:rPr>
+          <w:rFonts w:ascii="Arial Black" w:hAnsi="Arial Black" w:eastAsia="Arial Black" w:cs="Arial Black"/>
+          <w:b w:val="0"/>
+          <w:i w:val="0"/>
+          <w:strike w:val="0"/>
+          <w:color w:val="000000"/>
+          <w:sz w:val="24"/>
+          <w:szCs w:val="24"/>
+          <w:u w:val="none"/>
+          <w:vertAlign w:val="baseline"/>
+          <w:rtl w:val="0"/>
+        </w:rPr>
+        <w:t xml:space="preserve"> </w:t>
       </w:r>
       <w:r>
         <w:rPr>
@@ -1199,14 +1230,30 @@
           <w:i w:val="0"/>
           <w:strike w:val="0"/>
           <w:color w:val="000000"/>
-          <w:sz w:val="24"/>
-          <w:szCs w:val="24"/>
-          <w:u w:val="none"/>
-          <w:vertAlign w:val="baseline"/>
-          <w:rtl w:val="0"/>
-          <w:lang w:val="pt-BR"/>
-        </w:rPr>
-        <w:t xml:space="preserve">FIXO: </w:t>
+          <w:sz w:val="22"/>
+          <w:szCs w:val="22"/>
+          <w:u w:val="none"/>
+          <w:vertAlign w:val="baseline"/>
+          <w:rtl w:val="0"/>
+          <w:lang w:val="pt-BR"/>
+        </w:rPr>
+        <w:t>FIXO:</w:t>
+      </w:r>
+      <w:r>
+        <w:rPr>
+          <w:rFonts w:hint="default" w:ascii="Arial Black" w:hAnsi="Arial Black" w:eastAsia="Arial Black" w:cs="Arial Black"/>
+          <w:b w:val="0"/>
+          <w:i w:val="0"/>
+          <w:strike w:val="0"/>
+          <w:color w:val="000000"/>
+          <w:sz w:val="24"/>
+          <w:szCs w:val="24"/>
+          <w:u w:val="none"/>
+          <w:vertAlign w:val="baseline"/>
+          <w:rtl w:val="0"/>
+          <w:lang w:val="pt-BR"/>
+        </w:rPr>
+        <w:t xml:space="preserve"> </w:t>
       </w:r>
       <w:r>
         <w:rPr>
@@ -1280,13 +1327,28 @@
           <w:i w:val="0"/>
           <w:strike w:val="0"/>
           <w:color w:val="000000"/>
-          <w:sz w:val="24"/>
-          <w:szCs w:val="24"/>
-          <w:u w:val="none"/>
-          <w:vertAlign w:val="baseline"/>
-          <w:rtl w:val="0"/>
-        </w:rPr>
-        <w:t xml:space="preserve">E-MAIL: </w:t>
+          <w:sz w:val="22"/>
+          <w:szCs w:val="22"/>
+          <w:u w:val="none"/>
+          <w:vertAlign w:val="baseline"/>
+          <w:rtl w:val="0"/>
+        </w:rPr>
+        <w:t>E-MAIL:</w:t>
+      </w:r>
+      <w:r>
+        <w:rPr>
+          <w:rFonts w:ascii="Arial Black" w:hAnsi="Arial Black" w:eastAsia="Arial Black" w:cs="Arial Black"/>
+          <w:b w:val="0"/>
+          <w:i w:val="0"/>
+          <w:strike w:val="0"/>
+          <w:color w:val="000000"/>
+          <w:sz w:val="24"/>
+          <w:szCs w:val="24"/>
+          <w:u w:val="none"/>
+          <w:vertAlign w:val="baseline"/>
+          <w:rtl w:val="0"/>
+        </w:rPr>
+        <w:t xml:space="preserve"> </w:t>
       </w:r>
       <w:r>
         <w:rPr>
@@ -1359,8 +1421,8 @@
           <w:i w:val="0"/>
           <w:strike w:val="0"/>
           <w:color w:val="000000"/>
-          <w:sz w:val="24"/>
-          <w:szCs w:val="24"/>
+          <w:sz w:val="22"/>
+          <w:szCs w:val="22"/>
           <w:u w:val="none"/>
           <w:vertAlign w:val="baseline"/>
           <w:rtl w:val="0"/>
@@ -1438,8 +1500,8 @@
           <w:i w:val="0"/>
           <w:strike w:val="0"/>
           <w:color w:val="000000"/>
-          <w:sz w:val="24"/>
-          <w:szCs w:val="24"/>
+          <w:sz w:val="22"/>
+          <w:szCs w:val="22"/>
           <w:u w:val="none"/>
           <w:vertAlign w:val="baseline"/>
           <w:rtl w:val="0"/>
@@ -1453,8 +1515,8 @@
           <w:i w:val="0"/>
           <w:strike w:val="0"/>
           <w:color w:val="000000"/>
-          <w:sz w:val="24"/>
-          <w:szCs w:val="24"/>
+          <w:sz w:val="22"/>
+          <w:szCs w:val="22"/>
           <w:u w:val="none"/>
           <w:vertAlign w:val="baseline"/>
           <w:rtl w:val="0"/>
@@ -1533,8 +1595,8 @@
           <w:i w:val="0"/>
           <w:strike w:val="0"/>
           <w:color w:val="000000"/>
-          <w:sz w:val="24"/>
-          <w:szCs w:val="24"/>
+          <w:sz w:val="22"/>
+          <w:szCs w:val="22"/>
           <w:u w:val="none"/>
           <w:vertAlign w:val="baseline"/>
           <w:rtl w:val="0"/>
@@ -1612,13 +1674,28 @@
           <w:i w:val="0"/>
           <w:strike w:val="0"/>
           <w:color w:val="000000"/>
-          <w:sz w:val="24"/>
-          <w:szCs w:val="24"/>
-          <w:u w:val="none"/>
-          <w:vertAlign w:val="baseline"/>
-          <w:rtl w:val="0"/>
-        </w:rPr>
-        <w:t xml:space="preserve">TEM CONDIÇÕES DE ASSISTIR AULAS ONLINE?: </w:t>
+          <w:sz w:val="22"/>
+          <w:szCs w:val="22"/>
+          <w:u w:val="none"/>
+          <w:vertAlign w:val="baseline"/>
+          <w:rtl w:val="0"/>
+        </w:rPr>
+        <w:t>TEM CONDIÇÕES DE ASSISTIR AULAS ONLINE?:</w:t>
+      </w:r>
+      <w:r>
+        <w:rPr>
+          <w:rFonts w:ascii="Arial Black" w:hAnsi="Arial Black" w:eastAsia="Arial Black" w:cs="Arial Black"/>
+          <w:b w:val="0"/>
+          <w:i w:val="0"/>
+          <w:strike w:val="0"/>
+          <w:color w:val="000000"/>
+          <w:sz w:val="24"/>
+          <w:szCs w:val="24"/>
+          <w:u w:val="none"/>
+          <w:vertAlign w:val="baseline"/>
+          <w:rtl w:val="0"/>
+        </w:rPr>
+        <w:t xml:space="preserve"> </w:t>
       </w:r>
       <w:r>
         <w:rPr>
@@ -1681,6 +1758,7 @@
           <w:szCs w:val="24"/>
           <w:u w:val="none"/>
           <w:vertAlign w:val="baseline"/>
+          <w:rtl w:val="0"/>
           <w:lang w:val="pt-BR"/>
         </w:rPr>
       </w:pPr>
@@ -1691,13 +1769,28 @@
           <w:i w:val="0"/>
           <w:strike w:val="0"/>
           <w:color w:val="000000"/>
-          <w:sz w:val="24"/>
-          <w:szCs w:val="24"/>
-          <w:u w:val="none"/>
-          <w:vertAlign w:val="baseline"/>
-          <w:rtl w:val="0"/>
-        </w:rPr>
-        <w:t xml:space="preserve">SE VOCÊ RESPONDEU “SIM” À PERGUNTA ANTERIOR, POR ONDE VOCÊ ASSISTIRIA ÀS AULAS ONLINE?: </w:t>
+          <w:sz w:val="22"/>
+          <w:szCs w:val="22"/>
+          <w:u w:val="none"/>
+          <w:vertAlign w:val="baseline"/>
+          <w:rtl w:val="0"/>
+        </w:rPr>
+        <w:t>SE VOCÊ RESPONDEU “SIM” À PERGUNTA ANTERIOR, POR ONDE VOCÊ ASSISTIRIA ÀS AULAS ONLINE?:</w:t>
+      </w:r>
+      <w:r>
+        <w:rPr>
+          <w:rFonts w:ascii="Arial Black" w:hAnsi="Arial Black" w:eastAsia="Arial Black" w:cs="Arial Black"/>
+          <w:b w:val="0"/>
+          <w:i w:val="0"/>
+          <w:strike w:val="0"/>
+          <w:color w:val="000000"/>
+          <w:sz w:val="24"/>
+          <w:szCs w:val="24"/>
+          <w:u w:val="none"/>
+          <w:vertAlign w:val="baseline"/>
+          <w:rtl w:val="0"/>
+        </w:rPr>
+        <w:t xml:space="preserve"> </w:t>
       </w:r>
       <w:r>
         <w:rPr>
@@ -1751,17 +1844,61 @@
       <w:pPr>
         <w:jc w:val="left"/>
         <w:rPr>
-          <w:rFonts w:hint="default" w:ascii="Arial" w:hAnsi="Arial" w:eastAsia="Arial" w:cs="Arial"/>
-          <w:b w:val="0"/>
-          <w:i w:val="0"/>
-          <w:strike w:val="0"/>
-          <w:color w:val="000000"/>
-          <w:sz w:val="24"/>
-          <w:szCs w:val="24"/>
-          <w:u w:val="none"/>
-          <w:vertAlign w:val="baseline"/>
-          <w:rtl w:val="0"/>
-          <w:lang w:val="pt-BR"/>
+          <w:rFonts w:ascii="Arial" w:hAnsi="Arial" w:eastAsia="Arial" w:cs="Arial"/>
+          <w:b w:val="0"/>
+          <w:i w:val="0"/>
+          <w:strike w:val="0"/>
+          <w:color w:val="000000"/>
+          <w:sz w:val="24"/>
+          <w:szCs w:val="24"/>
+          <w:u w:val="none"/>
+          <w:vertAlign w:val="baseline"/>
+        </w:rPr>
+      </w:pPr>
+    </w:p>
+    <w:p>
+      <w:pPr>
+        <w:jc w:val="center"/>
+        <w:rPr>
+          <w:rFonts w:ascii="Arial" w:hAnsi="Arial" w:eastAsia="Arial" w:cs="Arial"/>
+          <w:b w:val="0"/>
+          <w:i w:val="0"/>
+          <w:strike w:val="0"/>
+          <w:color w:val="000000"/>
+          <w:sz w:val="24"/>
+          <w:szCs w:val="24"/>
+          <w:u w:val="none"/>
+          <w:vertAlign w:val="baseline"/>
+        </w:rPr>
+      </w:pPr>
+      <w:r>
+        <w:rPr>
+          <w:rFonts w:ascii="Arial Black" w:hAnsi="Arial Black" w:eastAsia="Arial Black" w:cs="Arial Black"/>
+          <w:i w:val="0"/>
+          <w:strike w:val="0"/>
+          <w:color w:val="000000"/>
+          <w:sz w:val="24"/>
+          <w:szCs w:val="24"/>
+          <w:u w:val="none"/>
+          <w:vertAlign w:val="baseline"/>
+          <w:rtl w:val="0"/>
+        </w:rPr>
+        <w:t>DADOS PESSOA JURÍDICA</w:t>
+      </w:r>
+    </w:p>
+    <w:p>
+      <w:pPr>
+        <w:jc w:val="left"/>
+        <w:rPr>
+          <w:rFonts w:ascii="Arial" w:hAnsi="Arial" w:eastAsia="Arial" w:cs="Arial"/>
+          <w:b w:val="0"/>
+          <w:i w:val="0"/>
+          <w:strike w:val="0"/>
+          <w:color w:val="000000"/>
+          <w:sz w:val="24"/>
+          <w:szCs w:val="24"/>
+          <w:u w:val="none"/>
+          <w:vertAlign w:val="baseline"/>
         </w:rPr>
       </w:pPr>
     </w:p>
@@ -1769,15 +1906,751 @@
       <w:pPr>
         <w:jc w:val="left"/>
         <w:rPr>
-          <w:rFonts w:ascii="Arial" w:hAnsi="Arial" w:eastAsia="Arial" w:cs="Arial"/>
-          <w:b w:val="0"/>
-          <w:i w:val="0"/>
-          <w:strike w:val="0"/>
-          <w:color w:val="000000"/>
-          <w:sz w:val="24"/>
-          <w:szCs w:val="24"/>
-          <w:u w:val="none"/>
-          <w:vertAlign w:val="baseline"/>
+          <w:rFonts w:hint="default" w:ascii="Arial" w:hAnsi="Arial" w:eastAsia="Arial" w:cs="Arial"/>
+          <w:b w:val="0"/>
+          <w:i w:val="0"/>
+          <w:strike w:val="0"/>
+          <w:color w:val="000000"/>
+          <w:sz w:val="24"/>
+          <w:szCs w:val="24"/>
+          <w:u w:val="none"/>
+          <w:vertAlign w:val="baseline"/>
+          <w:lang w:val="pt-BR"/>
+        </w:rPr>
+      </w:pPr>
+      <w:r>
+        <w:rPr>
+          <w:rFonts w:ascii="Arial Black" w:hAnsi="Arial Black" w:eastAsia="Arial Black" w:cs="Arial Black"/>
+          <w:b w:val="0"/>
+          <w:i w:val="0"/>
+          <w:strike w:val="0"/>
+          <w:color w:val="000000"/>
+          <w:sz w:val="22"/>
+          <w:szCs w:val="22"/>
+          <w:u w:val="none"/>
+          <w:vertAlign w:val="baseline"/>
+          <w:rtl w:val="0"/>
+        </w:rPr>
+        <w:t>NOME FANTASIA:</w:t>
+      </w:r>
+      <w:r>
+        <w:rPr>
+          <w:rFonts w:ascii="Arial Black" w:hAnsi="Arial Black" w:eastAsia="Arial Black" w:cs="Arial Black"/>
+          <w:b w:val="0"/>
+          <w:i w:val="0"/>
+          <w:strike w:val="0"/>
+          <w:color w:val="000000"/>
+          <w:sz w:val="24"/>
+          <w:szCs w:val="24"/>
+          <w:u w:val="none"/>
+          <w:vertAlign w:val="baseline"/>
+          <w:rtl w:val="0"/>
+        </w:rPr>
+        <w:t xml:space="preserve"> </w:t>
+      </w:r>
+      <w:r>
+        <w:rPr>
+          <w:rFonts w:ascii="Arial" w:hAnsi="Arial" w:eastAsia="Arial" w:cs="Arial"/>
+          <w:b w:val="0"/>
+          <w:i w:val="0"/>
+          <w:strike w:val="0"/>
+          <w:color w:val="000000"/>
+          <w:sz w:val="24"/>
+          <w:szCs w:val="24"/>
+          <w:u w:val="none"/>
+          <w:vertAlign w:val="baseline"/>
+          <w:rtl w:val="0"/>
+          <w:lang w:val="pt-BR"/>
+        </w:rPr>
+        <w:t>{{</w:t>
+      </w:r>
+      <w:r>
+        <w:rPr>
+          <w:rFonts w:ascii="Arial" w:hAnsi="Arial" w:eastAsia="Arial" w:cs="Arial"/>
+          <w:b w:val="0"/>
+          <w:i w:val="0"/>
+          <w:strike w:val="0"/>
+          <w:color w:val="000000"/>
+          <w:sz w:val="24"/>
+          <w:szCs w:val="24"/>
+          <w:u w:val="none"/>
+          <w:vertAlign w:val="baseline"/>
+          <w:rtl w:val="0"/>
+        </w:rPr>
+        <w:t>nome_fantasia</w:t>
+      </w:r>
+      <w:r>
+        <w:rPr>
+          <w:rFonts w:ascii="Arial" w:hAnsi="Arial" w:eastAsia="Arial" w:cs="Arial"/>
+          <w:b w:val="0"/>
+          <w:i w:val="0"/>
+          <w:strike w:val="0"/>
+          <w:color w:val="000000"/>
+          <w:sz w:val="24"/>
+          <w:szCs w:val="24"/>
+          <w:u w:val="none"/>
+          <w:vertAlign w:val="baseline"/>
+          <w:rtl w:val="0"/>
+          <w:lang w:val="pt-BR"/>
+        </w:rPr>
+        <w:t>}}</w:t>
+      </w:r>
+    </w:p>
+    <w:p>
+      <w:pPr>
+        <w:jc w:val="left"/>
+        <w:rPr>
+          <w:rFonts w:hint="default" w:ascii="Arial" w:hAnsi="Arial" w:eastAsia="Arial" w:cs="Arial"/>
+          <w:b w:val="0"/>
+          <w:i w:val="0"/>
+          <w:strike w:val="0"/>
+          <w:color w:val="000000"/>
+          <w:sz w:val="24"/>
+          <w:szCs w:val="24"/>
+          <w:u w:val="none"/>
+          <w:vertAlign w:val="baseline"/>
+          <w:lang w:val="pt-BR"/>
+        </w:rPr>
+      </w:pPr>
+      <w:r>
+        <w:rPr>
+          <w:rFonts w:ascii="Arial Black" w:hAnsi="Arial Black" w:eastAsia="Arial Black" w:cs="Arial Black"/>
+          <w:b w:val="0"/>
+          <w:i w:val="0"/>
+          <w:strike w:val="0"/>
+          <w:color w:val="000000"/>
+          <w:sz w:val="22"/>
+          <w:szCs w:val="22"/>
+          <w:u w:val="none"/>
+          <w:vertAlign w:val="baseline"/>
+          <w:rtl w:val="0"/>
+        </w:rPr>
+        <w:t>CNPJ:</w:t>
+      </w:r>
+      <w:r>
+        <w:rPr>
+          <w:rFonts w:ascii="Arial Black" w:hAnsi="Arial Black" w:eastAsia="Arial Black" w:cs="Arial Black"/>
+          <w:b w:val="0"/>
+          <w:i w:val="0"/>
+          <w:strike w:val="0"/>
+          <w:color w:val="000000"/>
+          <w:sz w:val="24"/>
+          <w:szCs w:val="24"/>
+          <w:u w:val="none"/>
+          <w:vertAlign w:val="baseline"/>
+          <w:rtl w:val="0"/>
+        </w:rPr>
+        <w:t xml:space="preserve"> </w:t>
+      </w:r>
+      <w:r>
+        <w:rPr>
+          <w:rFonts w:ascii="Arial" w:hAnsi="Arial" w:eastAsia="Arial" w:cs="Arial"/>
+          <w:b w:val="0"/>
+          <w:i w:val="0"/>
+          <w:strike w:val="0"/>
+          <w:color w:val="000000"/>
+          <w:sz w:val="24"/>
+          <w:szCs w:val="24"/>
+          <w:u w:val="none"/>
+          <w:vertAlign w:val="baseline"/>
+          <w:rtl w:val="0"/>
+          <w:lang w:val="pt-BR"/>
+        </w:rPr>
+        <w:t>{{</w:t>
+      </w:r>
+      <w:r>
+        <w:rPr>
+          <w:rFonts w:ascii="Arial" w:hAnsi="Arial" w:eastAsia="Arial" w:cs="Arial"/>
+          <w:b w:val="0"/>
+          <w:i w:val="0"/>
+          <w:strike w:val="0"/>
+          <w:color w:val="000000"/>
+          <w:sz w:val="24"/>
+          <w:szCs w:val="24"/>
+          <w:u w:val="none"/>
+          <w:vertAlign w:val="baseline"/>
+          <w:rtl w:val="0"/>
+        </w:rPr>
+        <w:t>cnpj</w:t>
+      </w:r>
+      <w:r>
+        <w:rPr>
+          <w:rFonts w:ascii="Arial" w:hAnsi="Arial" w:eastAsia="Arial" w:cs="Arial"/>
+          <w:b w:val="0"/>
+          <w:i w:val="0"/>
+          <w:strike w:val="0"/>
+          <w:color w:val="000000"/>
+          <w:sz w:val="24"/>
+          <w:szCs w:val="24"/>
+          <w:u w:val="none"/>
+          <w:vertAlign w:val="baseline"/>
+          <w:rtl w:val="0"/>
+          <w:lang w:val="pt-BR"/>
+        </w:rPr>
+        <w:t>}}</w:t>
+      </w:r>
+    </w:p>
+    <w:p>
+      <w:pPr>
+        <w:jc w:val="left"/>
+        <w:rPr>
+          <w:rFonts w:hint="default" w:ascii="Arial" w:hAnsi="Arial" w:eastAsia="Arial" w:cs="Arial"/>
+          <w:b w:val="0"/>
+          <w:i w:val="0"/>
+          <w:strike w:val="0"/>
+          <w:color w:val="000000"/>
+          <w:sz w:val="24"/>
+          <w:szCs w:val="24"/>
+          <w:u w:val="none"/>
+          <w:vertAlign w:val="baseline"/>
+          <w:lang w:val="pt-BR"/>
+        </w:rPr>
+      </w:pPr>
+      <w:r>
+        <w:rPr>
+          <w:rFonts w:ascii="Arial Black" w:hAnsi="Arial Black" w:eastAsia="Arial Black" w:cs="Arial Black"/>
+          <w:b w:val="0"/>
+          <w:i w:val="0"/>
+          <w:strike w:val="0"/>
+          <w:color w:val="000000"/>
+          <w:sz w:val="22"/>
+          <w:szCs w:val="22"/>
+          <w:u w:val="none"/>
+          <w:vertAlign w:val="baseline"/>
+          <w:rtl w:val="0"/>
+        </w:rPr>
+        <w:t>SITUAÇÃO DA EMPRESA:</w:t>
+      </w:r>
+      <w:r>
+        <w:rPr>
+          <w:rFonts w:ascii="Arial Black" w:hAnsi="Arial Black" w:eastAsia="Arial Black" w:cs="Arial Black"/>
+          <w:b w:val="0"/>
+          <w:i w:val="0"/>
+          <w:strike w:val="0"/>
+          <w:color w:val="000000"/>
+          <w:sz w:val="24"/>
+          <w:szCs w:val="24"/>
+          <w:u w:val="none"/>
+          <w:vertAlign w:val="baseline"/>
+          <w:rtl w:val="0"/>
+        </w:rPr>
+        <w:t xml:space="preserve"> </w:t>
+      </w:r>
+      <w:r>
+        <w:rPr>
+          <w:rFonts w:ascii="Arial" w:hAnsi="Arial" w:eastAsia="Arial" w:cs="Arial"/>
+          <w:b w:val="0"/>
+          <w:i w:val="0"/>
+          <w:strike w:val="0"/>
+          <w:color w:val="000000"/>
+          <w:sz w:val="24"/>
+          <w:szCs w:val="24"/>
+          <w:u w:val="none"/>
+          <w:vertAlign w:val="baseline"/>
+          <w:rtl w:val="0"/>
+          <w:lang w:val="pt-BR"/>
+        </w:rPr>
+        <w:t>{{</w:t>
+      </w:r>
+      <w:r>
+        <w:rPr>
+          <w:rFonts w:ascii="Arial" w:hAnsi="Arial" w:eastAsia="Arial" w:cs="Arial"/>
+          <w:b w:val="0"/>
+          <w:i w:val="0"/>
+          <w:strike w:val="0"/>
+          <w:color w:val="000000"/>
+          <w:sz w:val="24"/>
+          <w:szCs w:val="24"/>
+          <w:u w:val="none"/>
+          <w:vertAlign w:val="baseline"/>
+          <w:rtl w:val="0"/>
+        </w:rPr>
+        <w:t>situacao_empresa</w:t>
+      </w:r>
+      <w:r>
+        <w:rPr>
+          <w:rFonts w:ascii="Arial" w:hAnsi="Arial" w:eastAsia="Arial" w:cs="Arial"/>
+          <w:b w:val="0"/>
+          <w:i w:val="0"/>
+          <w:strike w:val="0"/>
+          <w:color w:val="000000"/>
+          <w:sz w:val="24"/>
+          <w:szCs w:val="24"/>
+          <w:u w:val="none"/>
+          <w:vertAlign w:val="baseline"/>
+          <w:rtl w:val="0"/>
+          <w:lang w:val="pt-BR"/>
+        </w:rPr>
+        <w:t>}}</w:t>
+      </w:r>
+    </w:p>
+    <w:p>
+      <w:pPr>
+        <w:jc w:val="left"/>
+        <w:rPr>
+          <w:rFonts w:hint="default" w:ascii="Arial" w:hAnsi="Arial" w:eastAsia="Arial" w:cs="Arial"/>
+          <w:b w:val="0"/>
+          <w:i w:val="0"/>
+          <w:strike w:val="0"/>
+          <w:color w:val="000000"/>
+          <w:sz w:val="24"/>
+          <w:szCs w:val="24"/>
+          <w:u w:val="none"/>
+          <w:vertAlign w:val="baseline"/>
+          <w:lang w:val="pt-BR"/>
+        </w:rPr>
+      </w:pPr>
+      <w:r>
+        <w:rPr>
+          <w:rFonts w:ascii="Arial Black" w:hAnsi="Arial Black" w:eastAsia="Arial Black" w:cs="Arial Black"/>
+          <w:b w:val="0"/>
+          <w:i w:val="0"/>
+          <w:strike w:val="0"/>
+          <w:color w:val="000000"/>
+          <w:sz w:val="22"/>
+          <w:szCs w:val="22"/>
+          <w:u w:val="none"/>
+          <w:vertAlign w:val="baseline"/>
+          <w:rtl w:val="0"/>
+        </w:rPr>
+        <w:t>PORTE:</w:t>
+      </w:r>
+      <w:r>
+        <w:rPr>
+          <w:rFonts w:ascii="Arial" w:hAnsi="Arial" w:eastAsia="Arial" w:cs="Arial"/>
+          <w:b w:val="0"/>
+          <w:i w:val="0"/>
+          <w:strike w:val="0"/>
+          <w:color w:val="000000"/>
+          <w:sz w:val="22"/>
+          <w:szCs w:val="22"/>
+          <w:u w:val="none"/>
+          <w:vertAlign w:val="baseline"/>
+          <w:rtl w:val="0"/>
+        </w:rPr>
+        <w:t xml:space="preserve"> </w:t>
+      </w:r>
+      <w:r>
+        <w:rPr>
+          <w:rFonts w:ascii="Arial" w:hAnsi="Arial" w:eastAsia="Arial" w:cs="Arial"/>
+          <w:b w:val="0"/>
+          <w:i w:val="0"/>
+          <w:strike w:val="0"/>
+          <w:color w:val="000000"/>
+          <w:sz w:val="24"/>
+          <w:szCs w:val="24"/>
+          <w:u w:val="none"/>
+          <w:vertAlign w:val="baseline"/>
+          <w:rtl w:val="0"/>
+          <w:lang w:val="pt-BR"/>
+        </w:rPr>
+        <w:t>{{</w:t>
+      </w:r>
+      <w:r>
+        <w:rPr>
+          <w:rFonts w:ascii="Arial" w:hAnsi="Arial" w:eastAsia="Arial" w:cs="Arial"/>
+          <w:b w:val="0"/>
+          <w:i w:val="0"/>
+          <w:strike w:val="0"/>
+          <w:color w:val="000000"/>
+          <w:sz w:val="24"/>
+          <w:szCs w:val="24"/>
+          <w:u w:val="none"/>
+          <w:vertAlign w:val="baseline"/>
+          <w:rtl w:val="0"/>
+        </w:rPr>
+        <w:t>porte_empresa</w:t>
+      </w:r>
+      <w:r>
+        <w:rPr>
+          <w:rFonts w:ascii="Arial" w:hAnsi="Arial" w:eastAsia="Arial" w:cs="Arial"/>
+          <w:b w:val="0"/>
+          <w:i w:val="0"/>
+          <w:strike w:val="0"/>
+          <w:color w:val="000000"/>
+          <w:sz w:val="24"/>
+          <w:szCs w:val="24"/>
+          <w:u w:val="none"/>
+          <w:vertAlign w:val="baseline"/>
+          <w:rtl w:val="0"/>
+          <w:lang w:val="pt-BR"/>
+        </w:rPr>
+        <w:t>}}</w:t>
+      </w:r>
+    </w:p>
+    <w:p>
+      <w:pPr>
+        <w:jc w:val="left"/>
+        <w:rPr>
+          <w:rFonts w:hint="default" w:ascii="Arial" w:hAnsi="Arial" w:eastAsia="Arial" w:cs="Arial"/>
+          <w:b w:val="0"/>
+          <w:i w:val="0"/>
+          <w:strike w:val="0"/>
+          <w:color w:val="000000"/>
+          <w:sz w:val="24"/>
+          <w:szCs w:val="24"/>
+          <w:u w:val="none"/>
+          <w:vertAlign w:val="baseline"/>
+          <w:lang w:val="pt-BR"/>
+        </w:rPr>
+      </w:pPr>
+      <w:r>
+        <w:rPr>
+          <w:rFonts w:ascii="Arial Black" w:hAnsi="Arial Black" w:eastAsia="Arial Black" w:cs="Arial Black"/>
+          <w:b w:val="0"/>
+          <w:i w:val="0"/>
+          <w:strike w:val="0"/>
+          <w:color w:val="000000"/>
+          <w:sz w:val="22"/>
+          <w:szCs w:val="22"/>
+          <w:u w:val="none"/>
+          <w:vertAlign w:val="baseline"/>
+          <w:rtl w:val="0"/>
+        </w:rPr>
+        <w:t>DATA ABERTURA:</w:t>
+      </w:r>
+      <w:r>
+        <w:rPr>
+          <w:rFonts w:ascii="Arial" w:hAnsi="Arial" w:eastAsia="Arial" w:cs="Arial"/>
+          <w:b w:val="0"/>
+          <w:i w:val="0"/>
+          <w:strike w:val="0"/>
+          <w:color w:val="000000"/>
+          <w:sz w:val="24"/>
+          <w:szCs w:val="24"/>
+          <w:u w:val="none"/>
+          <w:vertAlign w:val="baseline"/>
+          <w:rtl w:val="0"/>
+        </w:rPr>
+        <w:t xml:space="preserve"> </w:t>
+      </w:r>
+      <w:r>
+        <w:rPr>
+          <w:rFonts w:ascii="Arial" w:hAnsi="Arial" w:eastAsia="Arial" w:cs="Arial"/>
+          <w:b w:val="0"/>
+          <w:i w:val="0"/>
+          <w:strike w:val="0"/>
+          <w:color w:val="000000"/>
+          <w:sz w:val="24"/>
+          <w:szCs w:val="24"/>
+          <w:u w:val="none"/>
+          <w:vertAlign w:val="baseline"/>
+          <w:rtl w:val="0"/>
+          <w:lang w:val="pt-BR"/>
+        </w:rPr>
+        <w:t>{{</w:t>
+      </w:r>
+      <w:r>
+        <w:rPr>
+          <w:rFonts w:ascii="Arial" w:hAnsi="Arial" w:eastAsia="Arial" w:cs="Arial"/>
+          <w:b w:val="0"/>
+          <w:i w:val="0"/>
+          <w:strike w:val="0"/>
+          <w:color w:val="000000"/>
+          <w:sz w:val="24"/>
+          <w:szCs w:val="24"/>
+          <w:u w:val="none"/>
+          <w:vertAlign w:val="baseline"/>
+          <w:rtl w:val="0"/>
+        </w:rPr>
+        <w:t>data_abertura</w:t>
+      </w:r>
+      <w:r>
+        <w:rPr>
+          <w:rFonts w:ascii="Arial" w:hAnsi="Arial" w:eastAsia="Arial" w:cs="Arial"/>
+          <w:b w:val="0"/>
+          <w:i w:val="0"/>
+          <w:strike w:val="0"/>
+          <w:color w:val="000000"/>
+          <w:sz w:val="24"/>
+          <w:szCs w:val="24"/>
+          <w:u w:val="none"/>
+          <w:vertAlign w:val="baseline"/>
+          <w:rtl w:val="0"/>
+          <w:lang w:val="pt-BR"/>
+        </w:rPr>
+        <w:t>}}</w:t>
+      </w:r>
+    </w:p>
+    <w:p>
+      <w:pPr>
+        <w:jc w:val="left"/>
+        <w:rPr>
+          <w:rFonts w:hint="default" w:ascii="Arial" w:hAnsi="Arial" w:eastAsia="Arial" w:cs="Arial"/>
+          <w:b w:val="0"/>
+          <w:i w:val="0"/>
+          <w:strike w:val="0"/>
+          <w:color w:val="000000"/>
+          <w:sz w:val="24"/>
+          <w:szCs w:val="24"/>
+          <w:u w:val="none"/>
+          <w:vertAlign w:val="baseline"/>
+          <w:lang w:val="pt-BR"/>
+        </w:rPr>
+      </w:pPr>
+      <w:r>
+        <w:rPr>
+          <w:rFonts w:ascii="Arial Black" w:hAnsi="Arial Black" w:eastAsia="Arial Black" w:cs="Arial Black"/>
+          <w:b w:val="0"/>
+          <w:i w:val="0"/>
+          <w:strike w:val="0"/>
+          <w:color w:val="000000"/>
+          <w:sz w:val="22"/>
+          <w:szCs w:val="22"/>
+          <w:u w:val="none"/>
+          <w:vertAlign w:val="baseline"/>
+          <w:rtl w:val="0"/>
+        </w:rPr>
+        <w:t xml:space="preserve">CNAE PRINCIPAL: </w:t>
+      </w:r>
+      <w:r>
+        <w:rPr>
+          <w:rFonts w:ascii="Arial" w:hAnsi="Arial" w:eastAsia="Arial" w:cs="Arial"/>
+          <w:b w:val="0"/>
+          <w:i w:val="0"/>
+          <w:strike w:val="0"/>
+          <w:color w:val="000000"/>
+          <w:sz w:val="24"/>
+          <w:szCs w:val="24"/>
+          <w:u w:val="none"/>
+          <w:vertAlign w:val="baseline"/>
+          <w:rtl w:val="0"/>
+          <w:lang w:val="pt-BR"/>
+        </w:rPr>
+        <w:t>{{</w:t>
+      </w:r>
+      <w:r>
+        <w:rPr>
+          <w:rFonts w:ascii="Arial" w:hAnsi="Arial" w:eastAsia="Arial" w:cs="Arial"/>
+          <w:b w:val="0"/>
+          <w:i w:val="0"/>
+          <w:strike w:val="0"/>
+          <w:color w:val="000000"/>
+          <w:sz w:val="24"/>
+          <w:szCs w:val="24"/>
+          <w:u w:val="none"/>
+          <w:vertAlign w:val="baseline"/>
+          <w:rtl w:val="0"/>
+        </w:rPr>
+        <w:t>cnae_principal</w:t>
+      </w:r>
+      <w:r>
+        <w:rPr>
+          <w:rFonts w:ascii="Arial" w:hAnsi="Arial" w:eastAsia="Arial" w:cs="Arial"/>
+          <w:b w:val="0"/>
+          <w:i w:val="0"/>
+          <w:strike w:val="0"/>
+          <w:color w:val="000000"/>
+          <w:sz w:val="24"/>
+          <w:szCs w:val="24"/>
+          <w:u w:val="none"/>
+          <w:vertAlign w:val="baseline"/>
+          <w:rtl w:val="0"/>
+          <w:lang w:val="pt-BR"/>
+        </w:rPr>
+        <w:t>}}</w:t>
+      </w:r>
+    </w:p>
+    <w:p>
+      <w:pPr>
+        <w:jc w:val="left"/>
+        <w:rPr>
+          <w:rFonts w:hint="default" w:ascii="Arial" w:hAnsi="Arial" w:eastAsia="Arial" w:cs="Arial"/>
+          <w:b w:val="0"/>
+          <w:i w:val="0"/>
+          <w:strike w:val="0"/>
+          <w:color w:val="000000"/>
+          <w:sz w:val="24"/>
+          <w:szCs w:val="24"/>
+          <w:u w:val="none"/>
+          <w:vertAlign w:val="baseline"/>
+          <w:lang w:val="pt-BR"/>
+        </w:rPr>
+      </w:pPr>
+      <w:r>
+        <w:rPr>
+          <w:rFonts w:ascii="Arial Black" w:hAnsi="Arial Black" w:eastAsia="Arial Black" w:cs="Arial Black"/>
+          <w:b w:val="0"/>
+          <w:i w:val="0"/>
+          <w:strike w:val="0"/>
+          <w:color w:val="000000"/>
+          <w:sz w:val="22"/>
+          <w:szCs w:val="22"/>
+          <w:u w:val="none"/>
+          <w:vertAlign w:val="baseline"/>
+          <w:rtl w:val="0"/>
+        </w:rPr>
+        <w:t>SETOR:</w:t>
+      </w:r>
+      <w:r>
+        <w:rPr>
+          <w:rFonts w:ascii="Arial Black" w:hAnsi="Arial Black" w:eastAsia="Arial Black" w:cs="Arial Black"/>
+          <w:b w:val="0"/>
+          <w:i w:val="0"/>
+          <w:strike w:val="0"/>
+          <w:color w:val="000000"/>
+          <w:sz w:val="24"/>
+          <w:szCs w:val="24"/>
+          <w:u w:val="none"/>
+          <w:vertAlign w:val="baseline"/>
+          <w:rtl w:val="0"/>
+        </w:rPr>
+        <w:t xml:space="preserve"> </w:t>
+      </w:r>
+      <w:r>
+        <w:rPr>
+          <w:rFonts w:ascii="Arial" w:hAnsi="Arial" w:eastAsia="Arial" w:cs="Arial"/>
+          <w:b w:val="0"/>
+          <w:i w:val="0"/>
+          <w:strike w:val="0"/>
+          <w:color w:val="000000"/>
+          <w:sz w:val="24"/>
+          <w:szCs w:val="24"/>
+          <w:u w:val="none"/>
+          <w:vertAlign w:val="baseline"/>
+          <w:rtl w:val="0"/>
+          <w:lang w:val="pt-BR"/>
+        </w:rPr>
+        <w:t>{{</w:t>
+      </w:r>
+      <w:r>
+        <w:rPr>
+          <w:rFonts w:ascii="Arial" w:hAnsi="Arial" w:eastAsia="Arial" w:cs="Arial"/>
+          <w:b w:val="0"/>
+          <w:i w:val="0"/>
+          <w:strike w:val="0"/>
+          <w:color w:val="000000"/>
+          <w:sz w:val="24"/>
+          <w:szCs w:val="24"/>
+          <w:u w:val="none"/>
+          <w:vertAlign w:val="baseline"/>
+          <w:rtl w:val="0"/>
+        </w:rPr>
+        <w:t>setor</w:t>
+      </w:r>
+      <w:r>
+        <w:rPr>
+          <w:rFonts w:ascii="Arial" w:hAnsi="Arial" w:eastAsia="Arial" w:cs="Arial"/>
+          <w:b w:val="0"/>
+          <w:i w:val="0"/>
+          <w:strike w:val="0"/>
+          <w:color w:val="000000"/>
+          <w:sz w:val="24"/>
+          <w:szCs w:val="24"/>
+          <w:u w:val="none"/>
+          <w:vertAlign w:val="baseline"/>
+          <w:rtl w:val="0"/>
+          <w:lang w:val="pt-BR"/>
+        </w:rPr>
+        <w:t>}}</w:t>
+      </w:r>
+    </w:p>
+    <w:p>
+      <w:pPr>
+        <w:jc w:val="left"/>
+        <w:rPr>
+          <w:rFonts w:hint="default" w:ascii="Arial" w:hAnsi="Arial" w:eastAsia="Arial" w:cs="Arial"/>
+          <w:b w:val="0"/>
+          <w:i w:val="0"/>
+          <w:strike w:val="0"/>
+          <w:color w:val="000000"/>
+          <w:sz w:val="24"/>
+          <w:szCs w:val="24"/>
+          <w:u w:val="none"/>
+          <w:vertAlign w:val="baseline"/>
+          <w:lang w:val="pt-BR"/>
+        </w:rPr>
+      </w:pPr>
+      <w:r>
+        <w:rPr>
+          <w:rFonts w:ascii="Arial Black" w:hAnsi="Arial Black" w:eastAsia="Arial Black" w:cs="Arial Black"/>
+          <w:b w:val="0"/>
+          <w:i w:val="0"/>
+          <w:strike w:val="0"/>
+          <w:color w:val="000000"/>
+          <w:sz w:val="22"/>
+          <w:szCs w:val="22"/>
+          <w:u w:val="none"/>
+          <w:vertAlign w:val="baseline"/>
+          <w:rtl w:val="0"/>
+        </w:rPr>
+        <w:t>TIPO DE VÍNCULO:</w:t>
+      </w:r>
+      <w:r>
+        <w:rPr>
+          <w:rFonts w:ascii="Arial" w:hAnsi="Arial" w:eastAsia="Arial" w:cs="Arial"/>
+          <w:b w:val="0"/>
+          <w:i w:val="0"/>
+          <w:strike w:val="0"/>
+          <w:color w:val="000000"/>
+          <w:sz w:val="24"/>
+          <w:szCs w:val="24"/>
+          <w:u w:val="none"/>
+          <w:vertAlign w:val="baseline"/>
+          <w:rtl w:val="0"/>
+        </w:rPr>
+        <w:t xml:space="preserve"> </w:t>
+      </w:r>
+      <w:r>
+        <w:rPr>
+          <w:rFonts w:ascii="Arial" w:hAnsi="Arial" w:eastAsia="Arial" w:cs="Arial"/>
+          <w:b w:val="0"/>
+          <w:i w:val="0"/>
+          <w:strike w:val="0"/>
+          <w:color w:val="000000"/>
+          <w:sz w:val="24"/>
+          <w:szCs w:val="24"/>
+          <w:u w:val="none"/>
+          <w:vertAlign w:val="baseline"/>
+          <w:rtl w:val="0"/>
+          <w:lang w:val="pt-BR"/>
+        </w:rPr>
+        <w:t>{{</w:t>
+      </w:r>
+      <w:r>
+        <w:rPr>
+          <w:rFonts w:ascii="Arial" w:hAnsi="Arial" w:eastAsia="Arial" w:cs="Arial"/>
+          <w:b w:val="0"/>
+          <w:i w:val="0"/>
+          <w:strike w:val="0"/>
+          <w:color w:val="000000"/>
+          <w:sz w:val="24"/>
+          <w:szCs w:val="24"/>
+          <w:u w:val="none"/>
+          <w:vertAlign w:val="baseline"/>
+          <w:rtl w:val="0"/>
+        </w:rPr>
+        <w:t>tipo_vinculo</w:t>
+      </w:r>
+      <w:r>
+        <w:rPr>
+          <w:rFonts w:ascii="Arial" w:hAnsi="Arial" w:eastAsia="Arial" w:cs="Arial"/>
+          <w:b w:val="0"/>
+          <w:i w:val="0"/>
+          <w:strike w:val="0"/>
+          <w:color w:val="000000"/>
+          <w:sz w:val="24"/>
+          <w:szCs w:val="24"/>
+          <w:u w:val="none"/>
+          <w:vertAlign w:val="baseline"/>
+          <w:rtl w:val="0"/>
+          <w:lang w:val="pt-BR"/>
+        </w:rPr>
+        <w:t>}}</w:t>
+      </w:r>
+    </w:p>
+    <w:p>
+      <w:pPr>
+        <w:rPr>
+          <w:rFonts w:ascii="Arial Black" w:hAnsi="Arial Black" w:eastAsia="Arial Black" w:cs="Arial Black"/>
+          <w:i w:val="0"/>
+          <w:strike w:val="0"/>
+          <w:color w:val="000000"/>
+          <w:sz w:val="28"/>
+          <w:szCs w:val="28"/>
+          <w:u w:val="none"/>
+          <w:vertAlign w:val="baseline"/>
+          <w:rtl w:val="0"/>
         </w:rPr>
       </w:pPr>
     </w:p>
@@ -1785,15 +2658,15 @@
       <w:pPr>
         <w:jc w:val="center"/>
         <w:rPr>
-          <w:rFonts w:ascii="Arial" w:hAnsi="Arial" w:eastAsia="Arial" w:cs="Arial"/>
-          <w:b w:val="0"/>
-          <w:i w:val="0"/>
-          <w:strike w:val="0"/>
-          <w:color w:val="000000"/>
-          <w:sz w:val="24"/>
-          <w:szCs w:val="24"/>
-          <w:u w:val="none"/>
-          <w:vertAlign w:val="baseline"/>
+          <w:rFonts w:hint="default" w:ascii="Arial Black" w:hAnsi="Arial Black" w:eastAsia="Arial Black" w:cs="Arial Black"/>
+          <w:i w:val="0"/>
+          <w:strike w:val="0"/>
+          <w:color w:val="000000"/>
+          <w:sz w:val="24"/>
+          <w:szCs w:val="24"/>
+          <w:u w:val="none"/>
+          <w:vertAlign w:val="baseline"/>
+          <w:lang w:val="pt-BR"/>
         </w:rPr>
       </w:pPr>
       <w:r>
@@ -1802,781 +2675,28 @@
           <w:i w:val="0"/>
           <w:strike w:val="0"/>
           <w:color w:val="000000"/>
-          <w:sz w:val="28"/>
-          <w:szCs w:val="28"/>
-          <w:u w:val="none"/>
-          <w:vertAlign w:val="baseline"/>
-          <w:rtl w:val="0"/>
-        </w:rPr>
-        <w:t>DADOS PESSOA JURÍDICA</w:t>
-      </w:r>
-    </w:p>
-    <w:p>
-      <w:pPr>
-        <w:jc w:val="left"/>
-        <w:rPr>
-          <w:rFonts w:ascii="Arial" w:hAnsi="Arial" w:eastAsia="Arial" w:cs="Arial"/>
-          <w:b w:val="0"/>
-          <w:i w:val="0"/>
-          <w:strike w:val="0"/>
-          <w:color w:val="000000"/>
-          <w:sz w:val="24"/>
-          <w:szCs w:val="24"/>
-          <w:u w:val="none"/>
-          <w:vertAlign w:val="baseline"/>
-        </w:rPr>
-      </w:pPr>
-    </w:p>
-    <w:p>
-      <w:pPr>
-        <w:jc w:val="left"/>
-        <w:rPr>
-          <w:rFonts w:hint="default" w:ascii="Arial" w:hAnsi="Arial" w:eastAsia="Arial" w:cs="Arial"/>
-          <w:b w:val="0"/>
-          <w:i w:val="0"/>
-          <w:strike w:val="0"/>
-          <w:color w:val="000000"/>
-          <w:sz w:val="24"/>
-          <w:szCs w:val="24"/>
-          <w:u w:val="none"/>
-          <w:vertAlign w:val="baseline"/>
-          <w:lang w:val="pt-BR"/>
-        </w:rPr>
-      </w:pPr>
-      <w:r>
-        <w:rPr>
-          <w:rFonts w:ascii="Arial Black" w:hAnsi="Arial Black" w:eastAsia="Arial Black" w:cs="Arial Black"/>
-          <w:b w:val="0"/>
-          <w:i w:val="0"/>
-          <w:strike w:val="0"/>
-          <w:color w:val="000000"/>
-          <w:sz w:val="24"/>
-          <w:szCs w:val="24"/>
-          <w:u w:val="none"/>
-          <w:vertAlign w:val="baseline"/>
-          <w:rtl w:val="0"/>
-        </w:rPr>
-        <w:t xml:space="preserve">NOME FANTASIA: </w:t>
-      </w:r>
-      <w:r>
-        <w:rPr>
-          <w:rFonts w:ascii="Arial" w:hAnsi="Arial" w:eastAsia="Arial" w:cs="Arial"/>
-          <w:b w:val="0"/>
-          <w:i w:val="0"/>
-          <w:strike w:val="0"/>
-          <w:color w:val="000000"/>
-          <w:sz w:val="24"/>
-          <w:szCs w:val="24"/>
-          <w:u w:val="none"/>
-          <w:vertAlign w:val="baseline"/>
-          <w:rtl w:val="0"/>
-          <w:lang w:val="pt-BR"/>
-        </w:rPr>
-        <w:t>{{</w:t>
-      </w:r>
-      <w:r>
-        <w:rPr>
-          <w:rFonts w:ascii="Arial" w:hAnsi="Arial" w:eastAsia="Arial" w:cs="Arial"/>
-          <w:b w:val="0"/>
-          <w:i w:val="0"/>
-          <w:strike w:val="0"/>
-          <w:color w:val="000000"/>
-          <w:sz w:val="24"/>
-          <w:szCs w:val="24"/>
-          <w:u w:val="none"/>
-          <w:vertAlign w:val="baseline"/>
-          <w:rtl w:val="0"/>
-        </w:rPr>
-        <w:t>nome_fantasia</w:t>
-      </w:r>
-      <w:r>
-        <w:rPr>
-          <w:rFonts w:ascii="Arial" w:hAnsi="Arial" w:eastAsia="Arial" w:cs="Arial"/>
-          <w:b w:val="0"/>
-          <w:i w:val="0"/>
-          <w:strike w:val="0"/>
-          <w:color w:val="000000"/>
-          <w:sz w:val="24"/>
-          <w:szCs w:val="24"/>
-          <w:u w:val="none"/>
-          <w:vertAlign w:val="baseline"/>
-          <w:rtl w:val="0"/>
-          <w:lang w:val="pt-BR"/>
-        </w:rPr>
-        <w:t>}}</w:t>
-      </w:r>
-    </w:p>
-    <w:p>
-      <w:pPr>
-        <w:jc w:val="left"/>
-        <w:rPr>
-          <w:rFonts w:hint="default" w:ascii="Arial" w:hAnsi="Arial" w:eastAsia="Arial" w:cs="Arial"/>
-          <w:b w:val="0"/>
-          <w:i w:val="0"/>
-          <w:strike w:val="0"/>
-          <w:color w:val="000000"/>
-          <w:sz w:val="24"/>
-          <w:szCs w:val="24"/>
-          <w:u w:val="none"/>
-          <w:vertAlign w:val="baseline"/>
-          <w:lang w:val="pt-BR"/>
-        </w:rPr>
-      </w:pPr>
-      <w:r>
-        <w:rPr>
-          <w:rFonts w:ascii="Arial Black" w:hAnsi="Arial Black" w:eastAsia="Arial Black" w:cs="Arial Black"/>
-          <w:b w:val="0"/>
-          <w:i w:val="0"/>
-          <w:strike w:val="0"/>
-          <w:color w:val="000000"/>
-          <w:sz w:val="24"/>
-          <w:szCs w:val="24"/>
-          <w:u w:val="none"/>
-          <w:vertAlign w:val="baseline"/>
-          <w:rtl w:val="0"/>
-        </w:rPr>
-        <w:t xml:space="preserve">CNPJ: </w:t>
-      </w:r>
-      <w:r>
-        <w:rPr>
-          <w:rFonts w:ascii="Arial" w:hAnsi="Arial" w:eastAsia="Arial" w:cs="Arial"/>
-          <w:b w:val="0"/>
-          <w:i w:val="0"/>
-          <w:strike w:val="0"/>
-          <w:color w:val="000000"/>
-          <w:sz w:val="24"/>
-          <w:szCs w:val="24"/>
-          <w:u w:val="none"/>
-          <w:vertAlign w:val="baseline"/>
-          <w:rtl w:val="0"/>
-          <w:lang w:val="pt-BR"/>
-        </w:rPr>
-        <w:t>{{</w:t>
-      </w:r>
-      <w:r>
-        <w:rPr>
-          <w:rFonts w:ascii="Arial" w:hAnsi="Arial" w:eastAsia="Arial" w:cs="Arial"/>
-          <w:b w:val="0"/>
-          <w:i w:val="0"/>
-          <w:strike w:val="0"/>
-          <w:color w:val="000000"/>
-          <w:sz w:val="24"/>
-          <w:szCs w:val="24"/>
-          <w:u w:val="none"/>
-          <w:vertAlign w:val="baseline"/>
-          <w:rtl w:val="0"/>
-        </w:rPr>
-        <w:t>cnpj</w:t>
-      </w:r>
-      <w:r>
-        <w:rPr>
-          <w:rFonts w:ascii="Arial" w:hAnsi="Arial" w:eastAsia="Arial" w:cs="Arial"/>
-          <w:b w:val="0"/>
-          <w:i w:val="0"/>
-          <w:strike w:val="0"/>
-          <w:color w:val="000000"/>
-          <w:sz w:val="24"/>
-          <w:szCs w:val="24"/>
-          <w:u w:val="none"/>
-          <w:vertAlign w:val="baseline"/>
-          <w:rtl w:val="0"/>
-          <w:lang w:val="pt-BR"/>
-        </w:rPr>
-        <w:t>}}</w:t>
-      </w:r>
-    </w:p>
-    <w:p>
-      <w:pPr>
-        <w:jc w:val="left"/>
-        <w:rPr>
-          <w:rFonts w:hint="default" w:ascii="Arial" w:hAnsi="Arial" w:eastAsia="Arial" w:cs="Arial"/>
-          <w:b w:val="0"/>
-          <w:i w:val="0"/>
-          <w:strike w:val="0"/>
-          <w:color w:val="000000"/>
-          <w:sz w:val="24"/>
-          <w:szCs w:val="24"/>
-          <w:u w:val="none"/>
-          <w:vertAlign w:val="baseline"/>
-          <w:lang w:val="pt-BR"/>
-        </w:rPr>
-      </w:pPr>
-      <w:r>
-        <w:rPr>
-          <w:rFonts w:ascii="Arial Black" w:hAnsi="Arial Black" w:eastAsia="Arial Black" w:cs="Arial Black"/>
-          <w:b w:val="0"/>
-          <w:i w:val="0"/>
-          <w:strike w:val="0"/>
-          <w:color w:val="000000"/>
-          <w:sz w:val="24"/>
-          <w:szCs w:val="24"/>
-          <w:u w:val="none"/>
-          <w:vertAlign w:val="baseline"/>
-          <w:rtl w:val="0"/>
-        </w:rPr>
-        <w:t xml:space="preserve">SITUAÇÃO DA EMPRESA: </w:t>
-      </w:r>
-      <w:r>
-        <w:rPr>
-          <w:rFonts w:ascii="Arial" w:hAnsi="Arial" w:eastAsia="Arial" w:cs="Arial"/>
-          <w:b w:val="0"/>
-          <w:i w:val="0"/>
-          <w:strike w:val="0"/>
-          <w:color w:val="000000"/>
-          <w:sz w:val="24"/>
-          <w:szCs w:val="24"/>
-          <w:u w:val="none"/>
-          <w:vertAlign w:val="baseline"/>
-          <w:rtl w:val="0"/>
-          <w:lang w:val="pt-BR"/>
-        </w:rPr>
-        <w:t>{{</w:t>
-      </w:r>
-      <w:r>
-        <w:rPr>
-          <w:rFonts w:ascii="Arial" w:hAnsi="Arial" w:eastAsia="Arial" w:cs="Arial"/>
-          <w:b w:val="0"/>
-          <w:i w:val="0"/>
-          <w:strike w:val="0"/>
-          <w:color w:val="000000"/>
-          <w:sz w:val="24"/>
-          <w:szCs w:val="24"/>
-          <w:u w:val="none"/>
-          <w:vertAlign w:val="baseline"/>
-          <w:rtl w:val="0"/>
-        </w:rPr>
-        <w:t>situacao_empresa</w:t>
-      </w:r>
-      <w:r>
-        <w:rPr>
-          <w:rFonts w:ascii="Arial" w:hAnsi="Arial" w:eastAsia="Arial" w:cs="Arial"/>
-          <w:b w:val="0"/>
-          <w:i w:val="0"/>
-          <w:strike w:val="0"/>
-          <w:color w:val="000000"/>
-          <w:sz w:val="24"/>
-          <w:szCs w:val="24"/>
-          <w:u w:val="none"/>
-          <w:vertAlign w:val="baseline"/>
-          <w:rtl w:val="0"/>
-          <w:lang w:val="pt-BR"/>
-        </w:rPr>
-        <w:t>}}</w:t>
-      </w:r>
-    </w:p>
-    <w:p>
-      <w:pPr>
-        <w:jc w:val="left"/>
-        <w:rPr>
-          <w:rFonts w:hint="default" w:ascii="Arial" w:hAnsi="Arial" w:eastAsia="Arial" w:cs="Arial"/>
-          <w:b w:val="0"/>
-          <w:i w:val="0"/>
-          <w:strike w:val="0"/>
-          <w:color w:val="000000"/>
-          <w:sz w:val="24"/>
-          <w:szCs w:val="24"/>
-          <w:u w:val="none"/>
-          <w:vertAlign w:val="baseline"/>
-          <w:lang w:val="pt-BR"/>
-        </w:rPr>
-      </w:pPr>
-      <w:r>
-        <w:rPr>
-          <w:rFonts w:ascii="Arial Black" w:hAnsi="Arial Black" w:eastAsia="Arial Black" w:cs="Arial Black"/>
-          <w:b w:val="0"/>
-          <w:i w:val="0"/>
-          <w:strike w:val="0"/>
-          <w:color w:val="000000"/>
-          <w:sz w:val="24"/>
-          <w:szCs w:val="24"/>
-          <w:u w:val="none"/>
-          <w:vertAlign w:val="baseline"/>
-          <w:rtl w:val="0"/>
-        </w:rPr>
-        <w:t>PORTE:</w:t>
-      </w:r>
-      <w:r>
-        <w:rPr>
-          <w:rFonts w:ascii="Arial" w:hAnsi="Arial" w:eastAsia="Arial" w:cs="Arial"/>
-          <w:b w:val="0"/>
-          <w:i w:val="0"/>
-          <w:strike w:val="0"/>
-          <w:color w:val="000000"/>
-          <w:sz w:val="24"/>
-          <w:szCs w:val="24"/>
-          <w:u w:val="none"/>
-          <w:vertAlign w:val="baseline"/>
-          <w:rtl w:val="0"/>
-        </w:rPr>
-        <w:t xml:space="preserve"> </w:t>
-      </w:r>
-      <w:r>
-        <w:rPr>
-          <w:rFonts w:ascii="Arial" w:hAnsi="Arial" w:eastAsia="Arial" w:cs="Arial"/>
-          <w:b w:val="0"/>
-          <w:i w:val="0"/>
-          <w:strike w:val="0"/>
-          <w:color w:val="000000"/>
-          <w:sz w:val="24"/>
-          <w:szCs w:val="24"/>
-          <w:u w:val="none"/>
-          <w:vertAlign w:val="baseline"/>
-          <w:rtl w:val="0"/>
-          <w:lang w:val="pt-BR"/>
-        </w:rPr>
-        <w:t>{{</w:t>
-      </w:r>
-      <w:r>
-        <w:rPr>
-          <w:rFonts w:ascii="Arial" w:hAnsi="Arial" w:eastAsia="Arial" w:cs="Arial"/>
-          <w:b w:val="0"/>
-          <w:i w:val="0"/>
-          <w:strike w:val="0"/>
-          <w:color w:val="000000"/>
-          <w:sz w:val="24"/>
-          <w:szCs w:val="24"/>
-          <w:u w:val="none"/>
-          <w:vertAlign w:val="baseline"/>
-          <w:rtl w:val="0"/>
-        </w:rPr>
-        <w:t>porte_empresa</w:t>
-      </w:r>
-      <w:r>
-        <w:rPr>
-          <w:rFonts w:ascii="Arial" w:hAnsi="Arial" w:eastAsia="Arial" w:cs="Arial"/>
-          <w:b w:val="0"/>
-          <w:i w:val="0"/>
-          <w:strike w:val="0"/>
-          <w:color w:val="000000"/>
-          <w:sz w:val="24"/>
-          <w:szCs w:val="24"/>
-          <w:u w:val="none"/>
-          <w:vertAlign w:val="baseline"/>
-          <w:rtl w:val="0"/>
-          <w:lang w:val="pt-BR"/>
-        </w:rPr>
-        <w:t>}}</w:t>
-      </w:r>
-    </w:p>
-    <w:p>
-      <w:pPr>
-        <w:jc w:val="left"/>
-        <w:rPr>
-          <w:rFonts w:hint="default" w:ascii="Arial" w:hAnsi="Arial" w:eastAsia="Arial" w:cs="Arial"/>
-          <w:b w:val="0"/>
-          <w:i w:val="0"/>
-          <w:strike w:val="0"/>
-          <w:color w:val="000000"/>
-          <w:sz w:val="24"/>
-          <w:szCs w:val="24"/>
-          <w:u w:val="none"/>
-          <w:vertAlign w:val="baseline"/>
-          <w:lang w:val="pt-BR"/>
-        </w:rPr>
-      </w:pPr>
-      <w:r>
-        <w:rPr>
-          <w:rFonts w:ascii="Arial Black" w:hAnsi="Arial Black" w:eastAsia="Arial Black" w:cs="Arial Black"/>
-          <w:b w:val="0"/>
-          <w:i w:val="0"/>
-          <w:strike w:val="0"/>
-          <w:color w:val="000000"/>
-          <w:sz w:val="24"/>
-          <w:szCs w:val="24"/>
-          <w:u w:val="none"/>
-          <w:vertAlign w:val="baseline"/>
-          <w:rtl w:val="0"/>
-        </w:rPr>
-        <w:t>DATA ABERTURA:</w:t>
-      </w:r>
-      <w:r>
-        <w:rPr>
-          <w:rFonts w:ascii="Arial" w:hAnsi="Arial" w:eastAsia="Arial" w:cs="Arial"/>
-          <w:b w:val="0"/>
-          <w:i w:val="0"/>
-          <w:strike w:val="0"/>
-          <w:color w:val="000000"/>
-          <w:sz w:val="24"/>
-          <w:szCs w:val="24"/>
-          <w:u w:val="none"/>
-          <w:vertAlign w:val="baseline"/>
-          <w:rtl w:val="0"/>
-        </w:rPr>
-        <w:t xml:space="preserve"> </w:t>
-      </w:r>
-      <w:r>
-        <w:rPr>
-          <w:rFonts w:ascii="Arial" w:hAnsi="Arial" w:eastAsia="Arial" w:cs="Arial"/>
-          <w:b w:val="0"/>
-          <w:i w:val="0"/>
-          <w:strike w:val="0"/>
-          <w:color w:val="000000"/>
-          <w:sz w:val="24"/>
-          <w:szCs w:val="24"/>
-          <w:u w:val="none"/>
-          <w:vertAlign w:val="baseline"/>
-          <w:rtl w:val="0"/>
-          <w:lang w:val="pt-BR"/>
-        </w:rPr>
-        <w:t>{{</w:t>
-      </w:r>
-      <w:r>
-        <w:rPr>
-          <w:rFonts w:ascii="Arial" w:hAnsi="Arial" w:eastAsia="Arial" w:cs="Arial"/>
-          <w:b w:val="0"/>
-          <w:i w:val="0"/>
-          <w:strike w:val="0"/>
-          <w:color w:val="000000"/>
-          <w:sz w:val="24"/>
-          <w:szCs w:val="24"/>
-          <w:u w:val="none"/>
-          <w:vertAlign w:val="baseline"/>
-          <w:rtl w:val="0"/>
-        </w:rPr>
-        <w:t>data_abertura</w:t>
-      </w:r>
-      <w:r>
-        <w:rPr>
-          <w:rFonts w:ascii="Arial" w:hAnsi="Arial" w:eastAsia="Arial" w:cs="Arial"/>
-          <w:b w:val="0"/>
-          <w:i w:val="0"/>
-          <w:strike w:val="0"/>
-          <w:color w:val="000000"/>
-          <w:sz w:val="24"/>
-          <w:szCs w:val="24"/>
-          <w:u w:val="none"/>
-          <w:vertAlign w:val="baseline"/>
-          <w:rtl w:val="0"/>
-          <w:lang w:val="pt-BR"/>
-        </w:rPr>
-        <w:t>}}</w:t>
-      </w:r>
-    </w:p>
-    <w:p>
-      <w:pPr>
-        <w:jc w:val="left"/>
-        <w:rPr>
-          <w:rFonts w:hint="default" w:ascii="Arial" w:hAnsi="Arial" w:eastAsia="Arial" w:cs="Arial"/>
-          <w:b w:val="0"/>
-          <w:i w:val="0"/>
-          <w:strike w:val="0"/>
-          <w:color w:val="000000"/>
-          <w:sz w:val="24"/>
-          <w:szCs w:val="24"/>
-          <w:u w:val="none"/>
-          <w:vertAlign w:val="baseline"/>
-          <w:lang w:val="pt-BR"/>
-        </w:rPr>
-      </w:pPr>
-      <w:r>
-        <w:rPr>
-          <w:rFonts w:ascii="Arial Black" w:hAnsi="Arial Black" w:eastAsia="Arial Black" w:cs="Arial Black"/>
-          <w:b w:val="0"/>
-          <w:i w:val="0"/>
-          <w:strike w:val="0"/>
-          <w:color w:val="000000"/>
-          <w:sz w:val="24"/>
-          <w:szCs w:val="24"/>
-          <w:u w:val="none"/>
-          <w:vertAlign w:val="baseline"/>
-          <w:rtl w:val="0"/>
-        </w:rPr>
-        <w:t>CNAE PRINCIPAL</w:t>
-      </w:r>
-      <w:bookmarkStart w:id="0" w:name="_GoBack"/>
-      <w:bookmarkEnd w:id="0"/>
-      <w:r>
-        <w:rPr>
-          <w:rFonts w:ascii="Arial Black" w:hAnsi="Arial Black" w:eastAsia="Arial Black" w:cs="Arial Black"/>
-          <w:b w:val="0"/>
-          <w:i w:val="0"/>
-          <w:strike w:val="0"/>
-          <w:color w:val="000000"/>
-          <w:sz w:val="24"/>
-          <w:szCs w:val="24"/>
-          <w:u w:val="none"/>
-          <w:vertAlign w:val="baseline"/>
-          <w:rtl w:val="0"/>
-        </w:rPr>
-        <w:t xml:space="preserve">: </w:t>
-      </w:r>
-      <w:r>
-        <w:rPr>
-          <w:rFonts w:ascii="Arial" w:hAnsi="Arial" w:eastAsia="Arial" w:cs="Arial"/>
-          <w:b w:val="0"/>
-          <w:i w:val="0"/>
-          <w:strike w:val="0"/>
-          <w:color w:val="000000"/>
-          <w:sz w:val="24"/>
-          <w:szCs w:val="24"/>
-          <w:u w:val="none"/>
-          <w:vertAlign w:val="baseline"/>
-          <w:rtl w:val="0"/>
-          <w:lang w:val="pt-BR"/>
-        </w:rPr>
-        <w:t>{{</w:t>
-      </w:r>
-      <w:r>
-        <w:rPr>
-          <w:rFonts w:ascii="Arial" w:hAnsi="Arial" w:eastAsia="Arial" w:cs="Arial"/>
-          <w:b w:val="0"/>
-          <w:i w:val="0"/>
-          <w:strike w:val="0"/>
-          <w:color w:val="000000"/>
-          <w:sz w:val="24"/>
-          <w:szCs w:val="24"/>
-          <w:u w:val="none"/>
-          <w:vertAlign w:val="baseline"/>
-          <w:rtl w:val="0"/>
-        </w:rPr>
-        <w:t>cnae_principal</w:t>
-      </w:r>
-      <w:r>
-        <w:rPr>
-          <w:rFonts w:ascii="Arial" w:hAnsi="Arial" w:eastAsia="Arial" w:cs="Arial"/>
-          <w:b w:val="0"/>
-          <w:i w:val="0"/>
-          <w:strike w:val="0"/>
-          <w:color w:val="000000"/>
-          <w:sz w:val="24"/>
-          <w:szCs w:val="24"/>
-          <w:u w:val="none"/>
-          <w:vertAlign w:val="baseline"/>
-          <w:rtl w:val="0"/>
-          <w:lang w:val="pt-BR"/>
-        </w:rPr>
-        <w:t>}}</w:t>
-      </w:r>
-    </w:p>
-    <w:p>
-      <w:pPr>
-        <w:jc w:val="left"/>
-        <w:rPr>
-          <w:rFonts w:hint="default" w:ascii="Arial" w:hAnsi="Arial" w:eastAsia="Arial" w:cs="Arial"/>
-          <w:b w:val="0"/>
-          <w:i w:val="0"/>
-          <w:strike w:val="0"/>
-          <w:color w:val="000000"/>
-          <w:sz w:val="24"/>
-          <w:szCs w:val="24"/>
-          <w:u w:val="none"/>
-          <w:vertAlign w:val="baseline"/>
-          <w:lang w:val="pt-BR"/>
-        </w:rPr>
-      </w:pPr>
-      <w:r>
-        <w:rPr>
-          <w:rFonts w:ascii="Arial Black" w:hAnsi="Arial Black" w:eastAsia="Arial Black" w:cs="Arial Black"/>
-          <w:b w:val="0"/>
-          <w:i w:val="0"/>
-          <w:strike w:val="0"/>
-          <w:color w:val="000000"/>
-          <w:sz w:val="24"/>
-          <w:szCs w:val="24"/>
-          <w:u w:val="none"/>
-          <w:vertAlign w:val="baseline"/>
-          <w:rtl w:val="0"/>
-        </w:rPr>
-        <w:t xml:space="preserve">SETOR: </w:t>
-      </w:r>
-      <w:r>
-        <w:rPr>
-          <w:rFonts w:ascii="Arial" w:hAnsi="Arial" w:eastAsia="Arial" w:cs="Arial"/>
-          <w:b w:val="0"/>
-          <w:i w:val="0"/>
-          <w:strike w:val="0"/>
-          <w:color w:val="000000"/>
-          <w:sz w:val="24"/>
-          <w:szCs w:val="24"/>
-          <w:u w:val="none"/>
-          <w:vertAlign w:val="baseline"/>
-          <w:rtl w:val="0"/>
-          <w:lang w:val="pt-BR"/>
-        </w:rPr>
-        <w:t>{{</w:t>
-      </w:r>
-      <w:r>
-        <w:rPr>
-          <w:rFonts w:ascii="Arial" w:hAnsi="Arial" w:eastAsia="Arial" w:cs="Arial"/>
-          <w:b w:val="0"/>
-          <w:i w:val="0"/>
-          <w:strike w:val="0"/>
-          <w:color w:val="000000"/>
-          <w:sz w:val="24"/>
-          <w:szCs w:val="24"/>
-          <w:u w:val="none"/>
-          <w:vertAlign w:val="baseline"/>
-          <w:rtl w:val="0"/>
-        </w:rPr>
-        <w:t>setor</w:t>
-      </w:r>
-      <w:r>
-        <w:rPr>
-          <w:rFonts w:ascii="Arial" w:hAnsi="Arial" w:eastAsia="Arial" w:cs="Arial"/>
-          <w:b w:val="0"/>
-          <w:i w:val="0"/>
-          <w:strike w:val="0"/>
-          <w:color w:val="000000"/>
-          <w:sz w:val="24"/>
-          <w:szCs w:val="24"/>
-          <w:u w:val="none"/>
-          <w:vertAlign w:val="baseline"/>
-          <w:rtl w:val="0"/>
-          <w:lang w:val="pt-BR"/>
-        </w:rPr>
-        <w:t>}}</w:t>
-      </w:r>
-    </w:p>
-    <w:p>
-      <w:pPr>
-        <w:jc w:val="left"/>
-        <w:rPr>
-          <w:rFonts w:hint="default" w:ascii="Arial" w:hAnsi="Arial" w:eastAsia="Arial" w:cs="Arial"/>
-          <w:b w:val="0"/>
-          <w:i w:val="0"/>
-          <w:strike w:val="0"/>
-          <w:color w:val="000000"/>
-          <w:sz w:val="24"/>
-          <w:szCs w:val="24"/>
-          <w:u w:val="none"/>
-          <w:vertAlign w:val="baseline"/>
-          <w:lang w:val="pt-BR"/>
-        </w:rPr>
-      </w:pPr>
-      <w:r>
-        <w:rPr>
-          <w:rFonts w:ascii="Arial Black" w:hAnsi="Arial Black" w:eastAsia="Arial Black" w:cs="Arial Black"/>
-          <w:b w:val="0"/>
-          <w:i w:val="0"/>
-          <w:strike w:val="0"/>
-          <w:color w:val="000000"/>
-          <w:sz w:val="24"/>
-          <w:szCs w:val="24"/>
-          <w:u w:val="none"/>
-          <w:vertAlign w:val="baseline"/>
-          <w:rtl w:val="0"/>
-        </w:rPr>
-        <w:t>TIPO DE VÍNCULO:</w:t>
-      </w:r>
-      <w:r>
-        <w:rPr>
-          <w:rFonts w:ascii="Arial" w:hAnsi="Arial" w:eastAsia="Arial" w:cs="Arial"/>
-          <w:b w:val="0"/>
-          <w:i w:val="0"/>
-          <w:strike w:val="0"/>
-          <w:color w:val="000000"/>
-          <w:sz w:val="24"/>
-          <w:szCs w:val="24"/>
-          <w:u w:val="none"/>
-          <w:vertAlign w:val="baseline"/>
-          <w:rtl w:val="0"/>
-        </w:rPr>
-        <w:t xml:space="preserve"> </w:t>
-      </w:r>
-      <w:r>
-        <w:rPr>
-          <w:rFonts w:ascii="Arial" w:hAnsi="Arial" w:eastAsia="Arial" w:cs="Arial"/>
-          <w:b w:val="0"/>
-          <w:i w:val="0"/>
-          <w:strike w:val="0"/>
-          <w:color w:val="000000"/>
-          <w:sz w:val="24"/>
-          <w:szCs w:val="24"/>
-          <w:u w:val="none"/>
-          <w:vertAlign w:val="baseline"/>
-          <w:rtl w:val="0"/>
-          <w:lang w:val="pt-BR"/>
-        </w:rPr>
-        <w:t>{{</w:t>
-      </w:r>
-      <w:r>
-        <w:rPr>
-          <w:rFonts w:ascii="Arial" w:hAnsi="Arial" w:eastAsia="Arial" w:cs="Arial"/>
-          <w:b w:val="0"/>
-          <w:i w:val="0"/>
-          <w:strike w:val="0"/>
-          <w:color w:val="000000"/>
-          <w:sz w:val="24"/>
-          <w:szCs w:val="24"/>
-          <w:u w:val="none"/>
-          <w:vertAlign w:val="baseline"/>
-          <w:rtl w:val="0"/>
-        </w:rPr>
-        <w:t>tipo_vinculo</w:t>
-      </w:r>
-      <w:r>
-        <w:rPr>
-          <w:rFonts w:ascii="Arial" w:hAnsi="Arial" w:eastAsia="Arial" w:cs="Arial"/>
-          <w:b w:val="0"/>
-          <w:i w:val="0"/>
-          <w:strike w:val="0"/>
-          <w:color w:val="000000"/>
-          <w:sz w:val="24"/>
-          <w:szCs w:val="24"/>
-          <w:u w:val="none"/>
-          <w:vertAlign w:val="baseline"/>
-          <w:rtl w:val="0"/>
-          <w:lang w:val="pt-BR"/>
-        </w:rPr>
-        <w:t>}}</w:t>
-      </w:r>
-    </w:p>
-    <w:p>
-      <w:pPr>
-        <w:rPr>
-          <w:rFonts w:ascii="Arial Black" w:hAnsi="Arial Black" w:eastAsia="Arial Black" w:cs="Arial Black"/>
-          <w:i w:val="0"/>
-          <w:strike w:val="0"/>
-          <w:color w:val="000000"/>
-          <w:sz w:val="28"/>
-          <w:szCs w:val="28"/>
-          <w:u w:val="none"/>
-          <w:vertAlign w:val="baseline"/>
-          <w:rtl w:val="0"/>
-        </w:rPr>
-      </w:pPr>
-      <w:r>
-        <w:rPr>
-          <w:rFonts w:ascii="Arial Black" w:hAnsi="Arial Black" w:eastAsia="Arial Black" w:cs="Arial Black"/>
-          <w:i w:val="0"/>
-          <w:strike w:val="0"/>
-          <w:color w:val="000000"/>
-          <w:sz w:val="28"/>
-          <w:szCs w:val="28"/>
-          <w:u w:val="none"/>
-          <w:vertAlign w:val="baseline"/>
-          <w:rtl w:val="0"/>
-        </w:rPr>
-        <w:br w:type="page"/>
-      </w:r>
-    </w:p>
-    <w:p>
-      <w:pPr>
-        <w:jc w:val="center"/>
-        <w:rPr>
-          <w:rFonts w:ascii="Arial Black" w:hAnsi="Arial Black" w:eastAsia="Arial Black" w:cs="Arial Black"/>
-          <w:i w:val="0"/>
-          <w:strike w:val="0"/>
-          <w:color w:val="000000"/>
-          <w:sz w:val="28"/>
-          <w:szCs w:val="28"/>
-          <w:u w:val="none"/>
-          <w:vertAlign w:val="baseline"/>
-        </w:rPr>
-      </w:pPr>
-      <w:r>
-        <w:rPr>
-          <w:rFonts w:ascii="Arial Black" w:hAnsi="Arial Black" w:eastAsia="Arial Black" w:cs="Arial Black"/>
-          <w:i w:val="0"/>
-          <w:strike w:val="0"/>
-          <w:color w:val="000000"/>
-          <w:sz w:val="28"/>
-          <w:szCs w:val="28"/>
-          <w:u w:val="none"/>
-          <w:vertAlign w:val="baseline"/>
-          <w:rtl w:val="0"/>
-        </w:rPr>
-        <w:t>MÓDULOS DE CAPACITAÇÃO GERENCIAL</w:t>
+          <w:sz w:val="24"/>
+          <w:szCs w:val="24"/>
+          <w:u w:val="none"/>
+          <w:vertAlign w:val="baseline"/>
+          <w:rtl w:val="0"/>
+        </w:rPr>
+        <w:t xml:space="preserve">MÓDULO DE CAPACITAÇÃO </w:t>
+      </w:r>
+      <w:r>
+        <w:rPr>
+          <w:rFonts w:hint="default" w:ascii="Arial Black" w:hAnsi="Arial Black" w:eastAsia="Arial Black" w:cs="Arial Black"/>
+          <w:i w:val="0"/>
+          <w:strike w:val="0"/>
+          <w:color w:val="000000"/>
+          <w:sz w:val="24"/>
+          <w:szCs w:val="24"/>
+          <w:u w:val="none"/>
+          <w:vertAlign w:val="baseline"/>
+          <w:rtl w:val="0"/>
+          <w:lang w:val="pt-BR"/>
+        </w:rPr>
+        <w:t>ESCOLHIDA</w:t>
       </w:r>
     </w:p>
     <w:p>
@@ -2697,16 +2817,15 @@
       <w:pPr>
         <w:jc w:val="right"/>
         <w:rPr>
-          <w:rFonts w:hint="default" w:ascii="Arial" w:hAnsi="Arial" w:eastAsia="Arial" w:cs="Arial"/>
-          <w:b w:val="0"/>
-          <w:i w:val="0"/>
-          <w:strike w:val="0"/>
-          <w:color w:val="000000"/>
-          <w:sz w:val="24"/>
-          <w:szCs w:val="24"/>
-          <w:u w:val="none"/>
-          <w:vertAlign w:val="baseline"/>
-          <w:lang w:val="pt-BR"/>
+          <w:rFonts w:ascii="Arial" w:hAnsi="Arial" w:eastAsia="Arial" w:cs="Arial"/>
+          <w:b w:val="0"/>
+          <w:i w:val="0"/>
+          <w:strike w:val="0"/>
+          <w:color w:val="000000"/>
+          <w:sz w:val="24"/>
+          <w:szCs w:val="24"/>
+          <w:u w:val="none"/>
+          <w:vertAlign w:val="baseline"/>
         </w:rPr>
       </w:pPr>
       <w:r>
@@ -2770,75 +2889,6 @@
           <w:lang w:val="pt-BR"/>
         </w:rPr>
         <w:t>}}</w:t>
-      </w:r>
-    </w:p>
-    <w:p>
-      <w:pPr>
-        <w:jc w:val="right"/>
-        <w:rPr>
-          <w:rFonts w:ascii="Arial" w:hAnsi="Arial" w:eastAsia="Arial" w:cs="Arial"/>
-          <w:b w:val="0"/>
-          <w:i w:val="0"/>
-          <w:strike w:val="0"/>
-          <w:color w:val="000000"/>
-          <w:sz w:val="24"/>
-          <w:szCs w:val="24"/>
-          <w:u w:val="none"/>
-          <w:vertAlign w:val="baseline"/>
-        </w:rPr>
-      </w:pPr>
-    </w:p>
-    <w:p>
-      <w:pPr>
-        <w:jc w:val="right"/>
-        <w:rPr>
-          <w:rFonts w:ascii="Arial" w:hAnsi="Arial" w:eastAsia="Arial" w:cs="Arial"/>
-          <w:b w:val="0"/>
-          <w:i w:val="0"/>
-          <w:strike w:val="0"/>
-          <w:color w:val="000000"/>
-          <w:sz w:val="24"/>
-          <w:szCs w:val="24"/>
-          <w:u w:val="none"/>
-          <w:vertAlign w:val="baseline"/>
-        </w:rPr>
-      </w:pPr>
-    </w:p>
-    <w:p>
-      <w:pPr>
-        <w:jc w:val="center"/>
-        <w:rPr>
-          <w:rFonts w:hint="default"/>
-          <w:sz w:val="24"/>
-          <w:szCs w:val="24"/>
-          <w:lang w:val="pt-BR"/>
-        </w:rPr>
-      </w:pPr>
-      <w:r>
-        <w:rPr>
-          <w:rFonts w:hint="default"/>
-          <w:sz w:val="24"/>
-          <w:szCs w:val="24"/>
-          <w:lang w:val="pt-BR"/>
-        </w:rPr>
-        <w:t>_________________________________________________</w:t>
-      </w:r>
-    </w:p>
-    <w:p>
-      <w:pPr>
-        <w:jc w:val="center"/>
-        <w:rPr>
-          <w:sz w:val="24"/>
-          <w:szCs w:val="24"/>
-        </w:rPr>
-      </w:pPr>
-      <w:r>
-        <w:rPr>
-          <w:sz w:val="24"/>
-          <w:szCs w:val="24"/>
-          <w:rtl w:val="0"/>
-        </w:rPr>
-        <w:t>NOME COMPLETO</w:t>
       </w:r>
     </w:p>
     <w:sectPr>

</xml_diff>